<commit_message>
[IMP] Rename directory modules to addons. Also, improve documentation.
</commit_message>
<xml_diff>
--- a/docs/ERP_invoice_model_analysis.docx
+++ b/docs/ERP_invoice_model_analysis.docx
@@ -1,6 +1,6 @@
 
 <file path=word/document.xml><?xml version="1.0" encoding="utf-8"?>
-<w:document xmlns:wpc="http://schemas.microsoft.com/office/word/2010/wordprocessingCanvas" xmlns:cx="http://schemas.microsoft.com/office/drawing/2014/chartex" xmlns:cx1="http://schemas.microsoft.com/office/drawing/2015/9/8/chartex" xmlns:cx2="http://schemas.microsoft.com/office/drawing/2015/10/21/chartex" xmlns:cx3="http://schemas.microsoft.com/office/drawing/2016/5/9/chartex" xmlns:cx4="http://schemas.microsoft.com/office/drawing/2016/5/10/chartex" xmlns:cx5="http://schemas.microsoft.com/office/drawing/2016/5/11/chartex" xmlns:cx6="http://schemas.microsoft.com/office/drawing/2016/5/12/chartex" xmlns:cx7="http://schemas.microsoft.com/office/drawing/2016/5/13/chartex" xmlns:cx8="http://schemas.microsoft.com/office/drawing/2016/5/14/chartex" xmlns:mc="http://schemas.openxmlformats.org/markup-compatibility/2006" xmlns:aink="http://schemas.microsoft.com/office/drawing/2016/ink" xmlns:am3d="http://schemas.microsoft.com/office/drawing/2017/model3d" xmlns:o="urn:schemas-microsoft-com:office:office" xmlns:r="http://schemas.openxmlformats.org/officeDocument/2006/relationships" xmlns:m="http://schemas.openxmlformats.org/officeDocument/2006/math" xmlns:v="urn:schemas-microsoft-com:vml" xmlns:wp14="http://schemas.microsoft.com/office/word/2010/wordprocessingDrawing" xmlns:wp="http://schemas.openxmlformats.org/drawingml/2006/wordprocessingDrawing" xmlns:w10="urn:schemas-microsoft-com:office:word" xmlns:w="http://schemas.openxmlformats.org/wordprocessingml/2006/main" xmlns:w14="http://schemas.microsoft.com/office/word/2010/wordml" xmlns:w15="http://schemas.microsoft.com/office/word/2012/wordml" xmlns:w16cex="http://schemas.microsoft.com/office/word/2018/wordml/cex" xmlns:w16cid="http://schemas.microsoft.com/office/word/2016/wordml/cid" xmlns:w16="http://schemas.microsoft.com/office/word/2018/wordml" xmlns:w16sdtdh="http://schemas.microsoft.com/office/word/2020/wordml/sdtdatahash" xmlns:w16se="http://schemas.microsoft.com/office/word/2015/wordml/symex" xmlns:wpg="http://schemas.microsoft.com/office/word/2010/wordprocessingGroup" xmlns:wpi="http://schemas.microsoft.com/office/word/2010/wordprocessingInk" xmlns:wne="http://schemas.microsoft.com/office/word/2006/wordml" xmlns:wps="http://schemas.microsoft.com/office/word/2010/wordprocessingShape" mc:Ignorable="w14 w15 w16se w16cid w16 w16cex w16sdtdh wp14">
+<w:document xmlns:wpc="http://schemas.microsoft.com/office/word/2010/wordprocessingCanvas" xmlns:cx="http://schemas.microsoft.com/office/drawing/2014/chartex" xmlns:cx1="http://schemas.microsoft.com/office/drawing/2015/9/8/chartex" xmlns:cx2="http://schemas.microsoft.com/office/drawing/2015/10/21/chartex" xmlns:cx3="http://schemas.microsoft.com/office/drawing/2016/5/9/chartex" xmlns:cx4="http://schemas.microsoft.com/office/drawing/2016/5/10/chartex" xmlns:cx5="http://schemas.microsoft.com/office/drawing/2016/5/11/chartex" xmlns:cx6="http://schemas.microsoft.com/office/drawing/2016/5/12/chartex" xmlns:cx7="http://schemas.microsoft.com/office/drawing/2016/5/13/chartex" xmlns:cx8="http://schemas.microsoft.com/office/drawing/2016/5/14/chartex" xmlns:mc="http://schemas.openxmlformats.org/markup-compatibility/2006" xmlns:aink="http://schemas.microsoft.com/office/drawing/2016/ink" xmlns:am3d="http://schemas.microsoft.com/office/drawing/2017/model3d" xmlns:o="urn:schemas-microsoft-com:office:office" xmlns:oel="http://schemas.microsoft.com/office/2019/extlst" xmlns:r="http://schemas.openxmlformats.org/officeDocument/2006/relationships" xmlns:m="http://schemas.openxmlformats.org/officeDocument/2006/math" xmlns:v="urn:schemas-microsoft-com:vml" xmlns:wp14="http://schemas.microsoft.com/office/word/2010/wordprocessingDrawing" xmlns:wp="http://schemas.openxmlformats.org/drawingml/2006/wordprocessingDrawing" xmlns:w10="urn:schemas-microsoft-com:office:word" xmlns:w="http://schemas.openxmlformats.org/wordprocessingml/2006/main" xmlns:w14="http://schemas.microsoft.com/office/word/2010/wordml" xmlns:w15="http://schemas.microsoft.com/office/word/2012/wordml" xmlns:w16cex="http://schemas.microsoft.com/office/word/2018/wordml/cex" xmlns:w16cid="http://schemas.microsoft.com/office/word/2016/wordml/cid" xmlns:w16="http://schemas.microsoft.com/office/word/2018/wordml" xmlns:w16sdtdh="http://schemas.microsoft.com/office/word/2020/wordml/sdtdatahash" xmlns:w16se="http://schemas.microsoft.com/office/word/2015/wordml/symex" xmlns:wpg="http://schemas.microsoft.com/office/word/2010/wordprocessingGroup" xmlns:wpi="http://schemas.microsoft.com/office/word/2010/wordprocessingInk" xmlns:wne="http://schemas.microsoft.com/office/word/2006/wordml" xmlns:wps="http://schemas.microsoft.com/office/word/2010/wordprocessingShape" mc:Ignorable="w14 w15 w16se w16cid w16 w16cex w16sdtdh wp14">
   <w:body>
     <w:p>
       <w:pPr>
@@ -53,9 +53,8 @@
           <w:sz w:val="22"/>
           <w:lang w:val="en-US"/>
         </w:rPr>
-        <w:t xml:space="preserve"> Piñol </w:t>
-      </w:r>
-      <w:proofErr w:type="gramStart"/>
+        <w:t xml:space="preserve"> Piñol Galofre </w:t>
+      </w:r>
       <w:r>
         <w:rPr>
           <w:rFonts w:ascii="Myriad Pro Light" w:hAnsi="Myriad Pro Light"/>
@@ -63,19 +62,36 @@
           <w:sz w:val="22"/>
           <w:lang w:val="en-US"/>
         </w:rPr>
-        <w:t xml:space="preserve">Galofre </w:t>
-      </w:r>
-      <w:r>
+        <w:t xml:space="preserve"> (japinol)</w:t>
+      </w:r>
+    </w:p>
+    <w:p>
+      <w:pPr>
+        <w:spacing w:before="40" w:after="40"/>
+        <w:ind w:right="1134"/>
         <w:rPr>
           <w:rFonts w:ascii="Myriad Pro Light" w:hAnsi="Myriad Pro Light"/>
           <w:b/>
           <w:sz w:val="22"/>
           <w:lang w:val="en-US"/>
         </w:rPr>
-        <w:t xml:space="preserve"> (</w:t>
-      </w:r>
-      <w:proofErr w:type="spellStart"/>
-      <w:proofErr w:type="gramEnd"/>
+      </w:pPr>
+      <w:r>
+        <w:rPr>
+          <w:rFonts w:ascii="Myriad Pro" w:hAnsi="Myriad Pro"/>
+          <w:sz w:val="22"/>
+          <w:lang w:val="en-US"/>
+        </w:rPr>
+        <w:t>P</w:t>
+      </w:r>
+      <w:r>
+        <w:rPr>
+          <w:rFonts w:ascii="Myriad Pro" w:hAnsi="Myriad Pro"/>
+          <w:sz w:val="22"/>
+          <w:lang w:val="en-US"/>
+        </w:rPr>
+        <w:t>rogram:</w:t>
+      </w:r>
       <w:r>
         <w:rPr>
           <w:rFonts w:ascii="Myriad Pro Light" w:hAnsi="Myriad Pro Light"/>
@@ -83,17 +99,44 @@
           <w:sz w:val="22"/>
           <w:lang w:val="en-US"/>
         </w:rPr>
-        <w:t>japinol</w:t>
-      </w:r>
-      <w:proofErr w:type="spellEnd"/>
-      <w:r>
+        <w:t xml:space="preserve"> Very Basic Invoice Model Example.</w:t>
+      </w:r>
+    </w:p>
+    <w:p>
+      <w:pPr>
+        <w:spacing w:before="40" w:after="40"/>
+        <w:ind w:right="1134"/>
         <w:rPr>
           <w:rFonts w:ascii="Myriad Pro Light" w:hAnsi="Myriad Pro Light"/>
           <w:b/>
           <w:sz w:val="22"/>
           <w:lang w:val="en-US"/>
         </w:rPr>
-        <w:t>)</w:t>
+      </w:pPr>
+      <w:r>
+        <w:rPr>
+          <w:rFonts w:ascii="Myriad Pro" w:hAnsi="Myriad Pro"/>
+          <w:sz w:val="22"/>
+          <w:lang w:val="en-US"/>
+        </w:rPr>
+        <w:t>V</w:t>
+      </w:r>
+      <w:r>
+        <w:rPr>
+          <w:rFonts w:ascii="Myriad Pro" w:hAnsi="Myriad Pro"/>
+          <w:sz w:val="22"/>
+          <w:lang w:val="en-US"/>
+        </w:rPr>
+        <w:t>ersion:</w:t>
+      </w:r>
+      <w:r>
+        <w:rPr>
+          <w:rFonts w:ascii="Myriad Pro Light" w:hAnsi="Myriad Pro Light"/>
+          <w:b/>
+          <w:sz w:val="22"/>
+          <w:lang w:val="en-US"/>
+        </w:rPr>
+        <w:t xml:space="preserve"> 0.0.1</w:t>
       </w:r>
     </w:p>
     <w:p>
@@ -113,80 +156,6 @@
           <w:sz w:val="22"/>
           <w:lang w:val="en-US"/>
         </w:rPr>
-        <w:t>P</w:t>
-      </w:r>
-      <w:r>
-        <w:rPr>
-          <w:rFonts w:ascii="Myriad Pro" w:hAnsi="Myriad Pro"/>
-          <w:sz w:val="22"/>
-          <w:lang w:val="en-US"/>
-        </w:rPr>
-        <w:t>rogram:</w:t>
-      </w:r>
-      <w:r>
-        <w:rPr>
-          <w:rFonts w:ascii="Myriad Pro Light" w:hAnsi="Myriad Pro Light"/>
-          <w:b/>
-          <w:sz w:val="22"/>
-          <w:lang w:val="en-US"/>
-        </w:rPr>
-        <w:t xml:space="preserve"> Very Basic Invoice Model Example.</w:t>
-      </w:r>
-    </w:p>
-    <w:p>
-      <w:pPr>
-        <w:spacing w:before="40" w:after="40"/>
-        <w:ind w:right="1134"/>
-        <w:rPr>
-          <w:rFonts w:ascii="Myriad Pro Light" w:hAnsi="Myriad Pro Light"/>
-          <w:b/>
-          <w:sz w:val="22"/>
-          <w:lang w:val="en-US"/>
-        </w:rPr>
-      </w:pPr>
-      <w:r>
-        <w:rPr>
-          <w:rFonts w:ascii="Myriad Pro" w:hAnsi="Myriad Pro"/>
-          <w:sz w:val="22"/>
-          <w:lang w:val="en-US"/>
-        </w:rPr>
-        <w:t>V</w:t>
-      </w:r>
-      <w:r>
-        <w:rPr>
-          <w:rFonts w:ascii="Myriad Pro" w:hAnsi="Myriad Pro"/>
-          <w:sz w:val="22"/>
-          <w:lang w:val="en-US"/>
-        </w:rPr>
-        <w:t>ersion:</w:t>
-      </w:r>
-      <w:r>
-        <w:rPr>
-          <w:rFonts w:ascii="Myriad Pro Light" w:hAnsi="Myriad Pro Light"/>
-          <w:b/>
-          <w:sz w:val="22"/>
-          <w:lang w:val="en-US"/>
-        </w:rPr>
-        <w:t xml:space="preserve"> 0.0.1</w:t>
-      </w:r>
-    </w:p>
-    <w:p>
-      <w:pPr>
-        <w:spacing w:before="40" w:after="40"/>
-        <w:ind w:right="1134"/>
-        <w:rPr>
-          <w:rFonts w:ascii="Myriad Pro Light" w:hAnsi="Myriad Pro Light"/>
-          <w:b/>
-          <w:sz w:val="22"/>
-          <w:lang w:val="en-US"/>
-        </w:rPr>
-      </w:pPr>
-      <w:r>
-        <w:rPr>
-          <w:rFonts w:ascii="Myriad Pro" w:hAnsi="Myriad Pro"/>
-          <w:sz w:val="22"/>
-          <w:lang w:val="en-US"/>
-        </w:rPr>
         <w:t>A</w:t>
       </w:r>
       <w:r>
@@ -205,23 +174,13 @@
         </w:rPr>
         <w:t xml:space="preserve"> </w:t>
       </w:r>
-      <w:proofErr w:type="spellStart"/>
-      <w:r>
-        <w:rPr>
-          <w:rFonts w:ascii="Myriad Pro" w:hAnsi="Myriad Pro"/>
-          <w:sz w:val="22"/>
-          <w:lang w:val="en-US"/>
-        </w:rPr>
-        <w:t>gitHub</w:t>
-      </w:r>
-      <w:proofErr w:type="spellEnd"/>
-      <w:r>
-        <w:rPr>
-          <w:rFonts w:ascii="Myriad Pro" w:hAnsi="Myriad Pro"/>
-          <w:sz w:val="22"/>
-          <w:lang w:val="en-US"/>
-        </w:rPr>
-        <w:t>:</w:t>
+      <w:r>
+        <w:rPr>
+          <w:rFonts w:ascii="Myriad Pro" w:hAnsi="Myriad Pro"/>
+          <w:sz w:val="22"/>
+          <w:lang w:val="en-US"/>
+        </w:rPr>
+        <w:t>gitHub:</w:t>
       </w:r>
       <w:r>
         <w:rPr>
@@ -597,25 +556,7 @@
           <w:sz w:val="22"/>
           <w:lang w:val="en-US"/>
         </w:rPr>
-        <w:t xml:space="preserve">Write unit tests using </w:t>
-      </w:r>
-      <w:proofErr w:type="spellStart"/>
-      <w:r>
-        <w:rPr>
-          <w:rFonts w:ascii="Myriad Pro" w:hAnsi="Myriad Pro"/>
-          <w:sz w:val="22"/>
-          <w:lang w:val="en-US"/>
-        </w:rPr>
-        <w:t>unittest</w:t>
-      </w:r>
-      <w:proofErr w:type="spellEnd"/>
-      <w:r>
-        <w:rPr>
-          <w:rFonts w:ascii="Myriad Pro" w:hAnsi="Myriad Pro"/>
-          <w:sz w:val="22"/>
-          <w:lang w:val="en-US"/>
-        </w:rPr>
-        <w:t xml:space="preserve"> to test the implementation</w:t>
+        <w:t>Write unit tests using unittest to test the implementation</w:t>
       </w:r>
       <w:r>
         <w:rPr>
@@ -728,7 +669,6 @@
         </w:rPr>
         <w:t xml:space="preserve">, </w:t>
       </w:r>
-      <w:proofErr w:type="spellStart"/>
       <w:r>
         <w:rPr>
           <w:rFonts w:ascii="Pitch Medium" w:hAnsi="Pitch Medium"/>
@@ -745,7 +685,6 @@
         </w:rPr>
         <w:t>invoice_model</w:t>
       </w:r>
-      <w:proofErr w:type="spellEnd"/>
       <w:r>
         <w:rPr>
           <w:rFonts w:ascii="Myriad Pro" w:hAnsi="Myriad Pro"/>
@@ -787,18 +726,8 @@
           <w:sz w:val="22"/>
           <w:lang w:val="en-US"/>
         </w:rPr>
-        <w:t xml:space="preserve">$ python -m </w:t>
-      </w:r>
-      <w:proofErr w:type="spellStart"/>
-      <w:r>
-        <w:rPr>
-          <w:rFonts w:ascii="Pitch Medium" w:hAnsi="Pitch Medium"/>
-          <w:sz w:val="22"/>
-          <w:lang w:val="en-US"/>
-        </w:rPr>
-        <w:t>unittest</w:t>
-      </w:r>
-      <w:proofErr w:type="spellEnd"/>
+        <w:t>$ python -m unittest</w:t>
+      </w:r>
     </w:p>
     <w:p>
       <w:pPr>
@@ -885,7 +814,7 @@
           <w:szCs w:val="20"/>
           <w:lang w:val="en-US"/>
         </w:rPr>
-        <w:t>06</w:t>
+        <w:t>0</w:t>
       </w:r>
       <w:r>
         <w:rPr>
@@ -894,20 +823,8 @@
           <w:szCs w:val="20"/>
           <w:lang w:val="en-US"/>
         </w:rPr>
-        <w:t>s</w:t>
-      </w:r>
-    </w:p>
-    <w:p>
-      <w:pPr>
-        <w:spacing w:after="60"/>
-        <w:ind w:left="708" w:firstLine="426"/>
-        <w:rPr>
-          <w:rFonts w:ascii="Myriad Pro" w:hAnsi="Myriad Pro"/>
-          <w:sz w:val="20"/>
-          <w:szCs w:val="20"/>
-          <w:lang w:val="en-US"/>
-        </w:rPr>
-      </w:pPr>
+        <w:t>5</w:t>
+      </w:r>
       <w:r>
         <w:rPr>
           <w:rFonts w:ascii="Pitch Medium" w:hAnsi="Pitch Medium"/>
@@ -915,6 +832,27 @@
           <w:szCs w:val="20"/>
           <w:lang w:val="en-US"/>
         </w:rPr>
+        <w:t>s</w:t>
+      </w:r>
+    </w:p>
+    <w:p>
+      <w:pPr>
+        <w:spacing w:after="60"/>
+        <w:ind w:left="708" w:firstLine="426"/>
+        <w:rPr>
+          <w:rFonts w:ascii="Myriad Pro" w:hAnsi="Myriad Pro"/>
+          <w:sz w:val="20"/>
+          <w:szCs w:val="20"/>
+          <w:lang w:val="en-US"/>
+        </w:rPr>
+      </w:pPr>
+      <w:r>
+        <w:rPr>
+          <w:rFonts w:ascii="Pitch Medium" w:hAnsi="Pitch Medium"/>
+          <w:sz w:val="20"/>
+          <w:szCs w:val="20"/>
+          <w:lang w:val="en-US"/>
+        </w:rPr>
         <w:t>OK</w:t>
       </w:r>
     </w:p>
@@ -978,23 +916,15 @@
           <w:sz w:val="22"/>
           <w:lang w:val="en-US"/>
         </w:rPr>
-        <w:t>module</w:t>
-      </w:r>
-      <w:r>
-        <w:rPr>
-          <w:rFonts w:ascii="Myriad Pro" w:hAnsi="Myriad Pro"/>
-          <w:sz w:val="22"/>
-          <w:lang w:val="en-US"/>
-        </w:rPr>
-        <w:t>-</w:t>
-      </w:r>
-      <w:r>
-        <w:rPr>
-          <w:rFonts w:ascii="Myriad Pro" w:hAnsi="Myriad Pro"/>
-          <w:sz w:val="22"/>
-          <w:lang w:val="en-US"/>
-        </w:rPr>
-        <w:t xml:space="preserve">packages </w:t>
+        <w:t>addons</w:t>
+      </w:r>
+      <w:r>
+        <w:rPr>
+          <w:rFonts w:ascii="Myriad Pro" w:hAnsi="Myriad Pro"/>
+          <w:sz w:val="22"/>
+          <w:lang w:val="en-US"/>
+        </w:rPr>
+        <w:t xml:space="preserve"> </w:t>
       </w:r>
       <w:r>
         <w:rPr>
@@ -1010,7 +940,15 @@
           <w:sz w:val="22"/>
           <w:lang w:val="en-US"/>
         </w:rPr>
-        <w:t>add-ons)</w:t>
+        <w:t>module-packages</w:t>
+      </w:r>
+      <w:r>
+        <w:rPr>
+          <w:rFonts w:ascii="Myriad Pro" w:hAnsi="Myriad Pro"/>
+          <w:sz w:val="22"/>
+          <w:lang w:val="en-US"/>
+        </w:rPr>
+        <w:t>)</w:t>
       </w:r>
       <w:r>
         <w:rPr>
@@ -1059,16 +997,7 @@
           <w:sz w:val="22"/>
           <w:lang w:val="en-US"/>
         </w:rPr>
-        <w:t xml:space="preserve">ccount, contacts, </w:t>
-      </w:r>
-      <w:proofErr w:type="gramStart"/>
-      <w:r>
-        <w:rPr>
-          <w:rFonts w:ascii="Pitch Medium" w:hAnsi="Pitch Medium"/>
-          <w:sz w:val="22"/>
-          <w:lang w:val="en-US"/>
-        </w:rPr>
-        <w:t>product</w:t>
+        <w:t>ccount, contacts, product</w:t>
       </w:r>
       <w:r>
         <w:rPr>
@@ -1094,7 +1023,6 @@
         </w:rPr>
         <w:t>and</w:t>
       </w:r>
-      <w:proofErr w:type="gramEnd"/>
       <w:r>
         <w:rPr>
           <w:rFonts w:ascii="Myriad Pro" w:hAnsi="Myriad Pro"/>
@@ -1144,31 +1072,39 @@
           <w:sz w:val="22"/>
           <w:lang w:val="en-US"/>
         </w:rPr>
-        <w:t>Each main module</w:t>
-      </w:r>
-      <w:r>
-        <w:rPr>
-          <w:rFonts w:ascii="Myriad Pro" w:hAnsi="Myriad Pro"/>
-          <w:sz w:val="22"/>
-          <w:lang w:val="en-US"/>
-        </w:rPr>
-        <w:t>-</w:t>
-      </w:r>
-      <w:r>
-        <w:rPr>
-          <w:rFonts w:ascii="Myriad Pro" w:hAnsi="Myriad Pro"/>
-          <w:sz w:val="22"/>
-          <w:lang w:val="en-US"/>
-        </w:rPr>
-        <w:t>package (</w:t>
-      </w:r>
-      <w:r>
-        <w:rPr>
-          <w:rFonts w:ascii="Myriad Pro" w:hAnsi="Myriad Pro"/>
-          <w:sz w:val="22"/>
-          <w:lang w:val="en-US"/>
-        </w:rPr>
-        <w:t>add-on)</w:t>
+        <w:t xml:space="preserve">Each </w:t>
+      </w:r>
+      <w:r>
+        <w:rPr>
+          <w:rFonts w:ascii="Myriad Pro" w:hAnsi="Myriad Pro"/>
+          <w:sz w:val="22"/>
+          <w:lang w:val="en-US"/>
+        </w:rPr>
+        <w:t>addon</w:t>
+      </w:r>
+      <w:r>
+        <w:rPr>
+          <w:rFonts w:ascii="Myriad Pro" w:hAnsi="Myriad Pro"/>
+          <w:sz w:val="22"/>
+          <w:lang w:val="en-US"/>
+        </w:rPr>
+        <w:t xml:space="preserve"> (</w:t>
+      </w:r>
+      <w:r>
+        <w:rPr>
+          <w:rFonts w:ascii="Myriad Pro" w:hAnsi="Myriad Pro"/>
+          <w:sz w:val="22"/>
+          <w:lang w:val="en-US"/>
+        </w:rPr>
+        <w:t>module-package</w:t>
+      </w:r>
+      <w:r>
+        <w:rPr>
+          <w:rFonts w:ascii="Myriad Pro" w:hAnsi="Myriad Pro"/>
+          <w:sz w:val="22"/>
+          <w:lang w:val="en-US"/>
+        </w:rPr>
+        <w:t>)</w:t>
       </w:r>
       <w:r>
         <w:rPr>
@@ -1224,15 +1160,7 @@
           <w:sz w:val="22"/>
           <w:lang w:val="en-US"/>
         </w:rPr>
-        <w:t>The main</w:t>
-      </w:r>
-      <w:r>
-        <w:rPr>
-          <w:rFonts w:ascii="Myriad Pro" w:hAnsi="Myriad Pro"/>
-          <w:sz w:val="22"/>
-          <w:lang w:val="en-US"/>
-        </w:rPr>
-        <w:t xml:space="preserve"> module </w:t>
+        <w:t xml:space="preserve">The </w:t>
       </w:r>
       <w:r>
         <w:rPr>
@@ -1248,10 +1176,32 @@
           <w:sz w:val="22"/>
           <w:lang w:val="en-US"/>
         </w:rPr>
-        <w:t xml:space="preserve"> will implement the classes </w:t>
-      </w:r>
-      <w:proofErr w:type="spellStart"/>
-      <w:proofErr w:type="gramStart"/>
+        <w:t xml:space="preserve"> </w:t>
+      </w:r>
+      <w:r>
+        <w:rPr>
+          <w:rFonts w:ascii="Myriad Pro" w:hAnsi="Myriad Pro"/>
+          <w:sz w:val="22"/>
+          <w:lang w:val="en-US"/>
+        </w:rPr>
+        <w:t>addon</w:t>
+      </w:r>
+      <w:r>
+        <w:rPr>
+          <w:rFonts w:ascii="Myriad Pro" w:hAnsi="Myriad Pro"/>
+          <w:sz w:val="22"/>
+          <w:lang w:val="en-US"/>
+        </w:rPr>
+        <w:t xml:space="preserve"> </w:t>
+      </w:r>
+      <w:r>
+        <w:rPr>
+          <w:rFonts w:ascii="Myriad Pro" w:hAnsi="Myriad Pro"/>
+          <w:sz w:val="22"/>
+          <w:lang w:val="en-US"/>
+        </w:rPr>
+        <w:t xml:space="preserve">will implement the classes </w:t>
+      </w:r>
       <w:r>
         <w:rPr>
           <w:rFonts w:ascii="Pitch Medium" w:hAnsi="Pitch Medium"/>
@@ -1260,27 +1210,15 @@
         </w:rPr>
         <w:t>AccountInvoice</w:t>
       </w:r>
-      <w:proofErr w:type="spellEnd"/>
-      <w:r>
-        <w:rPr>
-          <w:rFonts w:ascii="Myriad Pro" w:hAnsi="Myriad Pro"/>
-          <w:sz w:val="21"/>
-          <w:szCs w:val="21"/>
-          <w:lang w:val="en-US"/>
-        </w:rPr>
-        <w:t xml:space="preserve">  and</w:t>
-      </w:r>
-      <w:proofErr w:type="gramEnd"/>
-      <w:r>
-        <w:rPr>
-          <w:rFonts w:ascii="Myriad Pro" w:hAnsi="Myriad Pro"/>
-          <w:sz w:val="21"/>
-          <w:szCs w:val="21"/>
-          <w:lang w:val="en-US"/>
-        </w:rPr>
-        <w:t xml:space="preserve">  </w:t>
-      </w:r>
-      <w:proofErr w:type="spellStart"/>
+      <w:r>
+        <w:rPr>
+          <w:rFonts w:ascii="Myriad Pro" w:hAnsi="Myriad Pro"/>
+          <w:sz w:val="21"/>
+          <w:szCs w:val="21"/>
+          <w:lang w:val="en-US"/>
+        </w:rPr>
+        <w:t xml:space="preserve">  and  </w:t>
+      </w:r>
       <w:r>
         <w:rPr>
           <w:rFonts w:ascii="Pitch Medium" w:hAnsi="Pitch Medium"/>
@@ -1289,7 +1227,6 @@
         </w:rPr>
         <w:t>AccountInvoiceLine</w:t>
       </w:r>
-      <w:proofErr w:type="spellEnd"/>
       <w:r>
         <w:rPr>
           <w:rFonts w:ascii="Myriad Pro" w:hAnsi="Myriad Pro"/>
@@ -1316,15 +1253,7 @@
           <w:sz w:val="22"/>
           <w:lang w:val="en-US"/>
         </w:rPr>
-        <w:t>The main</w:t>
-      </w:r>
-      <w:r>
-        <w:rPr>
-          <w:rFonts w:ascii="Myriad Pro" w:hAnsi="Myriad Pro"/>
-          <w:sz w:val="22"/>
-          <w:lang w:val="en-US"/>
-        </w:rPr>
-        <w:t xml:space="preserve"> module </w:t>
+        <w:t xml:space="preserve">The </w:t>
       </w:r>
       <w:r>
         <w:rPr>
@@ -1340,9 +1269,32 @@
           <w:sz w:val="22"/>
           <w:lang w:val="en-US"/>
         </w:rPr>
-        <w:t xml:space="preserve"> will create a dummy class </w:t>
-      </w:r>
-      <w:proofErr w:type="spellStart"/>
+        <w:t xml:space="preserve"> </w:t>
+      </w:r>
+      <w:r>
+        <w:rPr>
+          <w:rFonts w:ascii="Myriad Pro" w:hAnsi="Myriad Pro"/>
+          <w:sz w:val="22"/>
+          <w:lang w:val="en-US"/>
+        </w:rPr>
+        <w:t>addon</w:t>
+      </w:r>
+      <w:r>
+        <w:rPr>
+          <w:rFonts w:ascii="Myriad Pro" w:hAnsi="Myriad Pro"/>
+          <w:sz w:val="22"/>
+          <w:lang w:val="en-US"/>
+        </w:rPr>
+        <w:t xml:space="preserve"> </w:t>
+      </w:r>
+      <w:r>
+        <w:rPr>
+          <w:rFonts w:ascii="Myriad Pro" w:hAnsi="Myriad Pro"/>
+          <w:sz w:val="22"/>
+          <w:lang w:val="en-US"/>
+        </w:rPr>
+        <w:t xml:space="preserve">will create a dummy class </w:t>
+      </w:r>
       <w:r>
         <w:rPr>
           <w:rFonts w:ascii="Pitch Medium" w:hAnsi="Pitch Medium"/>
@@ -1351,7 +1303,6 @@
         </w:rPr>
         <w:t>DBDriver</w:t>
       </w:r>
-      <w:proofErr w:type="spellEnd"/>
       <w:r>
         <w:rPr>
           <w:rFonts w:ascii="Myriad Pro" w:hAnsi="Myriad Pro"/>
@@ -1379,15 +1330,7 @@
           <w:sz w:val="22"/>
           <w:lang w:val="en-US"/>
         </w:rPr>
-        <w:t>The main</w:t>
-      </w:r>
-      <w:r>
-        <w:rPr>
-          <w:rFonts w:ascii="Myriad Pro" w:hAnsi="Myriad Pro"/>
-          <w:sz w:val="22"/>
-          <w:lang w:val="en-US"/>
-        </w:rPr>
-        <w:t xml:space="preserve"> module </w:t>
+        <w:t xml:space="preserve">The </w:t>
       </w:r>
       <w:r>
         <w:rPr>
@@ -1403,10 +1346,32 @@
           <w:sz w:val="22"/>
           <w:lang w:val="en-US"/>
         </w:rPr>
-        <w:t xml:space="preserve"> will implement the classes </w:t>
-      </w:r>
-      <w:proofErr w:type="spellStart"/>
-      <w:proofErr w:type="gramStart"/>
+        <w:t xml:space="preserve"> </w:t>
+      </w:r>
+      <w:r>
+        <w:rPr>
+          <w:rFonts w:ascii="Myriad Pro" w:hAnsi="Myriad Pro"/>
+          <w:sz w:val="22"/>
+          <w:lang w:val="en-US"/>
+        </w:rPr>
+        <w:t>addon</w:t>
+      </w:r>
+      <w:r>
+        <w:rPr>
+          <w:rFonts w:ascii="Myriad Pro" w:hAnsi="Myriad Pro"/>
+          <w:sz w:val="22"/>
+          <w:lang w:val="en-US"/>
+        </w:rPr>
+        <w:t xml:space="preserve"> </w:t>
+      </w:r>
+      <w:r>
+        <w:rPr>
+          <w:rFonts w:ascii="Myriad Pro" w:hAnsi="Myriad Pro"/>
+          <w:sz w:val="22"/>
+          <w:lang w:val="en-US"/>
+        </w:rPr>
+        <w:t xml:space="preserve">will implement the classes </w:t>
+      </w:r>
       <w:r>
         <w:rPr>
           <w:rFonts w:ascii="Pitch Medium" w:hAnsi="Pitch Medium"/>
@@ -1415,27 +1380,15 @@
         </w:rPr>
         <w:t>SaleInvoice</w:t>
       </w:r>
-      <w:proofErr w:type="spellEnd"/>
-      <w:r>
-        <w:rPr>
-          <w:rFonts w:ascii="Myriad Pro" w:hAnsi="Myriad Pro"/>
-          <w:sz w:val="21"/>
-          <w:szCs w:val="21"/>
-          <w:lang w:val="en-US"/>
-        </w:rPr>
-        <w:t xml:space="preserve">  and</w:t>
-      </w:r>
-      <w:proofErr w:type="gramEnd"/>
-      <w:r>
-        <w:rPr>
-          <w:rFonts w:ascii="Myriad Pro" w:hAnsi="Myriad Pro"/>
-          <w:sz w:val="21"/>
-          <w:szCs w:val="21"/>
-          <w:lang w:val="en-US"/>
-        </w:rPr>
-        <w:t xml:space="preserve">  </w:t>
-      </w:r>
-      <w:proofErr w:type="spellStart"/>
+      <w:r>
+        <w:rPr>
+          <w:rFonts w:ascii="Myriad Pro" w:hAnsi="Myriad Pro"/>
+          <w:sz w:val="21"/>
+          <w:szCs w:val="21"/>
+          <w:lang w:val="en-US"/>
+        </w:rPr>
+        <w:t xml:space="preserve">  and  </w:t>
+      </w:r>
       <w:r>
         <w:rPr>
           <w:rFonts w:ascii="Pitch Medium" w:hAnsi="Pitch Medium"/>
@@ -1444,7 +1397,6 @@
         </w:rPr>
         <w:t>SaleInvoiceLine</w:t>
       </w:r>
-      <w:proofErr w:type="spellEnd"/>
       <w:r>
         <w:rPr>
           <w:rFonts w:ascii="Pitch Medium" w:hAnsi="Pitch Medium"/>
@@ -1469,7 +1421,6 @@
         </w:rPr>
         <w:t xml:space="preserve">They will be subclasses of  </w:t>
       </w:r>
-      <w:proofErr w:type="spellStart"/>
       <w:r>
         <w:rPr>
           <w:rFonts w:ascii="Pitch Medium" w:hAnsi="Pitch Medium"/>
@@ -1478,7 +1429,6 @@
         </w:rPr>
         <w:t>AccountInvoice</w:t>
       </w:r>
-      <w:proofErr w:type="spellEnd"/>
       <w:r>
         <w:rPr>
           <w:rFonts w:ascii="Myriad Pro" w:hAnsi="Myriad Pro"/>
@@ -1488,7 +1438,6 @@
         </w:rPr>
         <w:t xml:space="preserve">  and  </w:t>
       </w:r>
-      <w:proofErr w:type="spellStart"/>
       <w:r>
         <w:rPr>
           <w:rFonts w:ascii="Pitch Medium" w:hAnsi="Pitch Medium"/>
@@ -1497,24 +1446,22 @@
         </w:rPr>
         <w:t>AccountInvoiceLine</w:t>
       </w:r>
-      <w:proofErr w:type="spellEnd"/>
-      <w:r>
-        <w:rPr>
-          <w:rFonts w:ascii="Myriad Pro" w:hAnsi="Myriad Pro"/>
-          <w:sz w:val="21"/>
-          <w:szCs w:val="21"/>
-          <w:lang w:val="en-US"/>
-        </w:rPr>
-        <w:t xml:space="preserve"> from the account module</w:t>
-      </w:r>
-      <w:r>
-        <w:rPr>
-          <w:rFonts w:ascii="Myriad Pro" w:hAnsi="Myriad Pro"/>
-          <w:sz w:val="21"/>
-          <w:szCs w:val="21"/>
-          <w:lang w:val="en-US"/>
-        </w:rPr>
-        <w:t xml:space="preserve"> </w:t>
+      <w:r>
+        <w:rPr>
+          <w:rFonts w:ascii="Myriad Pro" w:hAnsi="Myriad Pro"/>
+          <w:sz w:val="21"/>
+          <w:szCs w:val="21"/>
+          <w:lang w:val="en-US"/>
+        </w:rPr>
+        <w:t xml:space="preserve"> from the account </w:t>
+      </w:r>
+      <w:r>
+        <w:rPr>
+          <w:rFonts w:ascii="Myriad Pro" w:hAnsi="Myriad Pro"/>
+          <w:sz w:val="22"/>
+          <w:lang w:val="en-US"/>
+        </w:rPr>
+        <w:t>addon</w:t>
       </w:r>
       <w:r>
         <w:rPr>
@@ -1551,7 +1498,23 @@
           <w:sz w:val="22"/>
           <w:lang w:val="en-US"/>
         </w:rPr>
-        <w:t xml:space="preserve">main module </w:t>
+        <w:t xml:space="preserve">main </w:t>
+      </w:r>
+      <w:r>
+        <w:rPr>
+          <w:rFonts w:ascii="Myriad Pro" w:hAnsi="Myriad Pro"/>
+          <w:sz w:val="22"/>
+          <w:lang w:val="en-US"/>
+        </w:rPr>
+        <w:t>addon</w:t>
+      </w:r>
+      <w:r>
+        <w:rPr>
+          <w:rFonts w:ascii="Myriad Pro" w:hAnsi="Myriad Pro"/>
+          <w:sz w:val="22"/>
+          <w:lang w:val="en-US"/>
+        </w:rPr>
+        <w:t xml:space="preserve"> </w:t>
       </w:r>
       <w:r>
         <w:rPr>
@@ -1568,17 +1531,7 @@
           <w:szCs w:val="21"/>
           <w:lang w:val="en-US"/>
         </w:rPr>
-        <w:t xml:space="preserve">, </w:t>
-      </w:r>
-      <w:proofErr w:type="gramStart"/>
-      <w:r>
-        <w:rPr>
-          <w:rFonts w:ascii="Myriad Pro" w:hAnsi="Myriad Pro"/>
-          <w:sz w:val="21"/>
-          <w:szCs w:val="21"/>
-          <w:lang w:val="en-US"/>
-        </w:rPr>
-        <w:t xml:space="preserve">inside  </w:t>
+        <w:t xml:space="preserve">, inside  </w:t>
       </w:r>
       <w:r>
         <w:rPr>
@@ -1590,7 +1543,6 @@
         </w:rPr>
         <w:t>test_account_invoice.py</w:t>
       </w:r>
-      <w:proofErr w:type="gramEnd"/>
       <w:r>
         <w:rPr>
           <w:rFonts w:ascii="Myriad Pro" w:hAnsi="Myriad Pro"/>
@@ -1611,19 +1563,27 @@
       </w:r>
       <w:r>
         <w:rPr>
-          <w:rFonts w:ascii="Myriad Pro" w:hAnsi="Myriad Pro"/>
-          <w:sz w:val="22"/>
-          <w:lang w:val="en-US"/>
-        </w:rPr>
-        <w:t xml:space="preserve">main module </w:t>
-      </w:r>
-      <w:r>
-        <w:rPr>
           <w:rFonts w:ascii="Pitch Medium" w:hAnsi="Pitch Medium"/>
           <w:sz w:val="22"/>
           <w:lang w:val="en-US"/>
         </w:rPr>
         <w:t>sale</w:t>
+      </w:r>
+      <w:r>
+        <w:rPr>
+          <w:rFonts w:ascii="Myriad Pro" w:hAnsi="Myriad Pro"/>
+          <w:sz w:val="22"/>
+          <w:lang w:val="en-US"/>
+        </w:rPr>
+        <w:t xml:space="preserve"> </w:t>
+      </w:r>
+      <w:r>
+        <w:rPr>
+          <w:rFonts w:ascii="Myriad Pro" w:hAnsi="Myriad Pro"/>
+          <w:sz w:val="22"/>
+          <w:lang w:val="en-US"/>
+        </w:rPr>
+        <w:t>addon</w:t>
       </w:r>
       <w:r>
         <w:rPr>
@@ -1772,7 +1732,6 @@
         </w:rPr>
         <w:t xml:space="preserve">Implements the model </w:t>
       </w:r>
-      <w:proofErr w:type="spellStart"/>
       <w:r>
         <w:rPr>
           <w:rFonts w:ascii="Myriad Pro" w:hAnsi="Myriad Pro"/>
@@ -1784,7 +1743,6 @@
         </w:rPr>
         <w:t>account_invoice</w:t>
       </w:r>
-      <w:proofErr w:type="spellEnd"/>
       <w:r>
         <w:rPr>
           <w:rFonts w:ascii="Myriad Pro" w:hAnsi="Myriad Pro"/>
@@ -1804,7 +1762,6 @@
         <w:br/>
         <w:t xml:space="preserve">Classes:  </w:t>
       </w:r>
-      <w:proofErr w:type="spellStart"/>
       <w:r>
         <w:rPr>
           <w:rFonts w:ascii="Pitch Medium" w:hAnsi="Pitch Medium"/>
@@ -1813,34 +1770,31 @@
         </w:rPr>
         <w:t>AccountInvoice</w:t>
       </w:r>
-      <w:proofErr w:type="spellEnd"/>
-      <w:r>
-        <w:rPr>
-          <w:rFonts w:ascii="Myriad Pro" w:hAnsi="Myriad Pro"/>
-          <w:sz w:val="21"/>
-          <w:szCs w:val="21"/>
-          <w:lang w:val="en-US"/>
-        </w:rPr>
-        <w:t xml:space="preserve">, </w:t>
-      </w:r>
-      <w:proofErr w:type="spellStart"/>
+      <w:r>
+        <w:rPr>
+          <w:rFonts w:ascii="Myriad Pro" w:hAnsi="Myriad Pro"/>
+          <w:sz w:val="21"/>
+          <w:szCs w:val="21"/>
+          <w:lang w:val="en-US"/>
+        </w:rPr>
+        <w:t>,</w:t>
+      </w:r>
+      <w:r>
+        <w:rPr>
+          <w:rFonts w:ascii="Myriad Pro" w:hAnsi="Myriad Pro"/>
+          <w:sz w:val="21"/>
+          <w:szCs w:val="21"/>
+          <w:lang w:val="en-US"/>
+        </w:rPr>
+        <w:t xml:space="preserve"> </w:t>
+      </w:r>
       <w:r>
         <w:rPr>
           <w:rFonts w:ascii="Pitch Medium" w:hAnsi="Pitch Medium"/>
           <w:sz w:val="22"/>
           <w:lang w:val="en-US"/>
         </w:rPr>
-        <w:t>AccountInvoiceLine</w:t>
-      </w:r>
-      <w:proofErr w:type="spellEnd"/>
-      <w:r>
-        <w:rPr>
-          <w:rFonts w:ascii="Myriad Pro" w:hAnsi="Myriad Pro"/>
-          <w:sz w:val="21"/>
-          <w:szCs w:val="21"/>
-          <w:lang w:val="en-US"/>
-        </w:rPr>
-        <w:t>,</w:t>
+        <w:t>AccountInvoiceType</w:t>
       </w:r>
       <w:r>
         <w:rPr>
@@ -1851,44 +1805,23 @@
         </w:rPr>
         <w:t xml:space="preserve"> </w:t>
       </w:r>
-      <w:proofErr w:type="spellStart"/>
+      <w:r>
+        <w:rPr>
+          <w:rFonts w:ascii="Myriad Pro" w:hAnsi="Myriad Pro"/>
+          <w:sz w:val="21"/>
+          <w:szCs w:val="21"/>
+          <w:lang w:val="en-US"/>
+        </w:rPr>
+        <w:t xml:space="preserve">  and   </w:t>
+      </w:r>
       <w:r>
         <w:rPr>
           <w:rFonts w:ascii="Pitch Medium" w:hAnsi="Pitch Medium"/>
           <w:sz w:val="22"/>
           <w:lang w:val="en-US"/>
         </w:rPr>
-        <w:t>AccountInvoiceType</w:t>
-      </w:r>
-      <w:proofErr w:type="spellEnd"/>
-      <w:r>
-        <w:rPr>
-          <w:rFonts w:ascii="Myriad Pro" w:hAnsi="Myriad Pro"/>
-          <w:sz w:val="21"/>
-          <w:szCs w:val="21"/>
-          <w:lang w:val="en-US"/>
-        </w:rPr>
-        <w:t xml:space="preserve"> </w:t>
-      </w:r>
-      <w:r>
-        <w:rPr>
-          <w:rFonts w:ascii="Myriad Pro" w:hAnsi="Myriad Pro"/>
-          <w:sz w:val="21"/>
-          <w:szCs w:val="21"/>
-          <w:lang w:val="en-US"/>
-        </w:rPr>
-        <w:t xml:space="preserve">  and   </w:t>
-      </w:r>
-      <w:proofErr w:type="spellStart"/>
-      <w:r>
-        <w:rPr>
-          <w:rFonts w:ascii="Pitch Medium" w:hAnsi="Pitch Medium"/>
-          <w:sz w:val="22"/>
-          <w:lang w:val="en-US"/>
-        </w:rPr>
         <w:t>AccountInvoiceException</w:t>
       </w:r>
-      <w:proofErr w:type="spellEnd"/>
       <w:r>
         <w:rPr>
           <w:rFonts w:ascii="Myriad Pro" w:hAnsi="Myriad Pro"/>
@@ -1992,15 +1925,6 @@
       <w:r>
         <w:rPr>
           <w:rFonts w:ascii="Myriad Pro" w:hAnsi="Myriad Pro"/>
-          <w:sz w:val="21"/>
-          <w:szCs w:val="21"/>
-          <w:lang w:val="en-US"/>
-        </w:rPr>
-        <w:t xml:space="preserve">module </w:t>
-      </w:r>
-      <w:r>
-        <w:rPr>
-          <w:rFonts w:ascii="Myriad Pro" w:hAnsi="Myriad Pro"/>
           <w:i/>
           <w:iCs/>
           <w:sz w:val="21"/>
@@ -2016,7 +1940,33 @@
           <w:szCs w:val="21"/>
           <w:lang w:val="en-US"/>
         </w:rPr>
-        <w:t xml:space="preserve"> (an</w:t>
+        <w:t xml:space="preserve"> </w:t>
+      </w:r>
+      <w:r>
+        <w:rPr>
+          <w:rFonts w:ascii="Myriad Pro" w:hAnsi="Myriad Pro"/>
+          <w:sz w:val="22"/>
+          <w:lang w:val="en-US"/>
+        </w:rPr>
+        <w:t>addon</w:t>
+      </w:r>
+      <w:r>
+        <w:rPr>
+          <w:rFonts w:ascii="Myriad Pro" w:hAnsi="Myriad Pro"/>
+          <w:sz w:val="21"/>
+          <w:szCs w:val="21"/>
+          <w:lang w:val="en-US"/>
+        </w:rPr>
+        <w:t xml:space="preserve"> </w:t>
+      </w:r>
+      <w:r>
+        <w:rPr>
+          <w:rFonts w:ascii="Myriad Pro" w:hAnsi="Myriad Pro"/>
+          <w:sz w:val="21"/>
+          <w:szCs w:val="21"/>
+          <w:lang w:val="en-US"/>
+        </w:rPr>
+        <w:t>(an</w:t>
       </w:r>
       <w:r>
         <w:rPr>
@@ -2034,7 +1984,16 @@
           <w:szCs w:val="21"/>
           <w:lang w:val="en-US"/>
         </w:rPr>
-        <w:t xml:space="preserve"> a future module </w:t>
+        <w:t xml:space="preserve"> a </w:t>
+      </w:r>
+      <w:r>
+        <w:rPr>
+          <w:rFonts w:ascii="Myriad Pro" w:hAnsi="Myriad Pro"/>
+          <w:sz w:val="21"/>
+          <w:szCs w:val="21"/>
+          <w:lang w:val="en-US"/>
+        </w:rPr>
+        <w:t xml:space="preserve">future </w:t>
       </w:r>
       <w:r>
         <w:rPr>
@@ -2054,6 +2013,24 @@
           <w:szCs w:val="21"/>
           <w:lang w:val="en-US"/>
         </w:rPr>
+        <w:t xml:space="preserve"> </w:t>
+      </w:r>
+      <w:r>
+        <w:rPr>
+          <w:rFonts w:ascii="Myriad Pro" w:hAnsi="Myriad Pro"/>
+          <w:sz w:val="21"/>
+          <w:szCs w:val="21"/>
+          <w:lang w:val="en-US"/>
+        </w:rPr>
+        <w:t>addon</w:t>
+      </w:r>
+      <w:r>
+        <w:rPr>
+          <w:rFonts w:ascii="Myriad Pro" w:hAnsi="Myriad Pro"/>
+          <w:sz w:val="21"/>
+          <w:szCs w:val="21"/>
+          <w:lang w:val="en-US"/>
+        </w:rPr>
         <w:t>)</w:t>
       </w:r>
       <w:r>
@@ -2064,6 +2041,213 @@
           <w:lang w:val="en-US"/>
         </w:rPr>
         <w:t>.</w:t>
+      </w:r>
+    </w:p>
+    <w:p>
+      <w:pPr>
+        <w:pStyle w:val="ListParagraph"/>
+        <w:numPr>
+          <w:ilvl w:val="2"/>
+          <w:numId w:val="7"/>
+        </w:numPr>
+        <w:spacing w:after="40" w:line="240" w:lineRule="auto"/>
+        <w:ind w:left="1701" w:right="-284" w:hanging="261"/>
+        <w:rPr>
+          <w:rFonts w:ascii="Myriad Pro" w:hAnsi="Myriad Pro"/>
+          <w:sz w:val="21"/>
+          <w:szCs w:val="21"/>
+          <w:lang w:val="en-US"/>
+        </w:rPr>
+      </w:pPr>
+      <w:r>
+        <w:rPr>
+          <w:rFonts w:ascii="Myriad Pro" w:hAnsi="Myriad Pro"/>
+          <w:i/>
+          <w:iCs/>
+          <w:sz w:val="22"/>
+          <w:lang w:val="en-US"/>
+        </w:rPr>
+        <w:t>account_invoice</w:t>
+      </w:r>
+      <w:r>
+        <w:rPr>
+          <w:rFonts w:ascii="Myriad Pro" w:hAnsi="Myriad Pro"/>
+          <w:i/>
+          <w:iCs/>
+          <w:sz w:val="22"/>
+          <w:lang w:val="en-US"/>
+        </w:rPr>
+        <w:t>_line</w:t>
+      </w:r>
+      <w:r>
+        <w:rPr>
+          <w:rFonts w:ascii="Myriad Pro" w:hAnsi="Myriad Pro"/>
+          <w:i/>
+          <w:iCs/>
+          <w:sz w:val="22"/>
+          <w:lang w:val="en-US"/>
+        </w:rPr>
+        <w:t>.py</w:t>
+      </w:r>
+      <w:r>
+        <w:rPr>
+          <w:rFonts w:ascii="Myriad Pro" w:hAnsi="Myriad Pro"/>
+          <w:sz w:val="22"/>
+          <w:lang w:val="en-US"/>
+        </w:rPr>
+        <w:br/>
+      </w:r>
+      <w:r>
+        <w:rPr>
+          <w:rFonts w:ascii="Myriad Pro" w:hAnsi="Myriad Pro"/>
+          <w:sz w:val="21"/>
+          <w:szCs w:val="21"/>
+          <w:lang w:val="en-US"/>
+        </w:rPr>
+        <w:t xml:space="preserve">Implements the model </w:t>
+      </w:r>
+      <w:r>
+        <w:rPr>
+          <w:rFonts w:ascii="Myriad Pro" w:hAnsi="Myriad Pro"/>
+          <w:i/>
+          <w:iCs/>
+          <w:sz w:val="21"/>
+          <w:szCs w:val="21"/>
+          <w:lang w:val="en-US"/>
+        </w:rPr>
+        <w:t>account_invoice</w:t>
+      </w:r>
+      <w:r>
+        <w:rPr>
+          <w:rFonts w:ascii="Myriad Pro" w:hAnsi="Myriad Pro"/>
+          <w:i/>
+          <w:iCs/>
+          <w:sz w:val="21"/>
+          <w:szCs w:val="21"/>
+          <w:lang w:val="en-US"/>
+        </w:rPr>
+        <w:t>_line</w:t>
+      </w:r>
+      <w:r>
+        <w:rPr>
+          <w:rFonts w:ascii="Myriad Pro" w:hAnsi="Myriad Pro"/>
+          <w:sz w:val="21"/>
+          <w:szCs w:val="21"/>
+          <w:lang w:val="en-US"/>
+        </w:rPr>
+        <w:t>.</w:t>
+      </w:r>
+      <w:r>
+        <w:rPr>
+          <w:rFonts w:ascii="Myriad Pro" w:hAnsi="Myriad Pro"/>
+          <w:sz w:val="21"/>
+          <w:szCs w:val="21"/>
+          <w:lang w:val="en-US"/>
+        </w:rPr>
+        <w:br/>
+        <w:t xml:space="preserve">Classes:  </w:t>
+      </w:r>
+      <w:r>
+        <w:rPr>
+          <w:rFonts w:ascii="Pitch Medium" w:hAnsi="Pitch Medium"/>
+          <w:sz w:val="22"/>
+          <w:lang w:val="en-US"/>
+        </w:rPr>
+        <w:t>AccountInvoiceLine</w:t>
+      </w:r>
+      <w:r>
+        <w:rPr>
+          <w:rFonts w:ascii="Myriad Pro" w:hAnsi="Myriad Pro"/>
+          <w:sz w:val="21"/>
+          <w:szCs w:val="21"/>
+          <w:lang w:val="en-US"/>
+        </w:rPr>
+        <w:br/>
+        <w:t xml:space="preserve">It’s not intended to be used directly. Instead, its classes are intended to be used through the subclass </w:t>
+      </w:r>
+      <w:r>
+        <w:rPr>
+          <w:rFonts w:ascii="Myriad Pro" w:hAnsi="Myriad Pro"/>
+          <w:i/>
+          <w:iCs/>
+          <w:sz w:val="21"/>
+          <w:szCs w:val="21"/>
+          <w:lang w:val="en-US"/>
+        </w:rPr>
+        <w:t>sale</w:t>
+      </w:r>
+      <w:r>
+        <w:rPr>
+          <w:rFonts w:ascii="Myriad Pro" w:hAnsi="Myriad Pro"/>
+          <w:sz w:val="21"/>
+          <w:szCs w:val="21"/>
+          <w:lang w:val="en-US"/>
+        </w:rPr>
+        <w:t xml:space="preserve"> </w:t>
+      </w:r>
+      <w:r>
+        <w:rPr>
+          <w:rFonts w:ascii="Myriad Pro" w:hAnsi="Myriad Pro"/>
+          <w:sz w:val="22"/>
+          <w:lang w:val="en-US"/>
+        </w:rPr>
+        <w:t>addon</w:t>
+      </w:r>
+      <w:r>
+        <w:rPr>
+          <w:rFonts w:ascii="Myriad Pro" w:hAnsi="Myriad Pro"/>
+          <w:sz w:val="21"/>
+          <w:szCs w:val="21"/>
+          <w:lang w:val="en-US"/>
+        </w:rPr>
+        <w:t xml:space="preserve"> </w:t>
+      </w:r>
+      <w:r>
+        <w:rPr>
+          <w:rFonts w:ascii="Myriad Pro" w:hAnsi="Myriad Pro"/>
+          <w:sz w:val="21"/>
+          <w:szCs w:val="21"/>
+          <w:lang w:val="en-US"/>
+        </w:rPr>
+        <w:t xml:space="preserve">(and a future </w:t>
+      </w:r>
+      <w:r>
+        <w:rPr>
+          <w:rFonts w:ascii="Myriad Pro" w:hAnsi="Myriad Pro"/>
+          <w:i/>
+          <w:iCs/>
+          <w:sz w:val="21"/>
+          <w:szCs w:val="21"/>
+          <w:lang w:val="en-US"/>
+        </w:rPr>
+        <w:t>purchase</w:t>
+      </w:r>
+      <w:r>
+        <w:rPr>
+          <w:rFonts w:ascii="Myriad Pro" w:hAnsi="Myriad Pro"/>
+          <w:sz w:val="21"/>
+          <w:szCs w:val="21"/>
+          <w:lang w:val="en-US"/>
+        </w:rPr>
+        <w:t xml:space="preserve"> </w:t>
+      </w:r>
+      <w:r>
+        <w:rPr>
+          <w:rFonts w:ascii="Myriad Pro" w:hAnsi="Myriad Pro"/>
+          <w:sz w:val="21"/>
+          <w:szCs w:val="21"/>
+          <w:lang w:val="en-US"/>
+        </w:rPr>
+        <w:t>addon</w:t>
+      </w:r>
+      <w:r>
+        <w:rPr>
+          <w:rFonts w:ascii="Myriad Pro" w:hAnsi="Myriad Pro"/>
+          <w:sz w:val="21"/>
+          <w:szCs w:val="21"/>
+          <w:lang w:val="en-US"/>
+        </w:rPr>
+        <w:t>).</w:t>
       </w:r>
     </w:p>
     <w:p>
@@ -2240,7 +2424,6 @@
         </w:rPr>
         <w:t xml:space="preserve">model </w:t>
       </w:r>
-      <w:proofErr w:type="spellStart"/>
       <w:r>
         <w:rPr>
           <w:rFonts w:ascii="Myriad Pro" w:hAnsi="Myriad Pro"/>
@@ -2251,7 +2434,6 @@
         </w:rPr>
         <w:t>db_driver</w:t>
       </w:r>
-      <w:proofErr w:type="spellEnd"/>
       <w:r>
         <w:rPr>
           <w:rFonts w:ascii="Myriad Pro" w:hAnsi="Myriad Pro"/>
@@ -2277,7 +2459,6 @@
         </w:rPr>
         <w:t xml:space="preserve">Classes:  </w:t>
       </w:r>
-      <w:proofErr w:type="spellStart"/>
       <w:r>
         <w:rPr>
           <w:rFonts w:ascii="Pitch Medium" w:hAnsi="Pitch Medium"/>
@@ -2286,7 +2467,6 @@
         </w:rPr>
         <w:t>DBDriver</w:t>
       </w:r>
-      <w:proofErr w:type="spellEnd"/>
       <w:r>
         <w:rPr>
           <w:rFonts w:ascii="Pitch Medium" w:hAnsi="Pitch Medium"/>
@@ -2705,7 +2885,6 @@
         </w:rPr>
         <w:t xml:space="preserve">Implements the model </w:t>
       </w:r>
-      <w:proofErr w:type="spellStart"/>
       <w:r>
         <w:rPr>
           <w:rFonts w:ascii="Myriad Pro" w:hAnsi="Myriad Pro"/>
@@ -2717,7 +2896,6 @@
         </w:rPr>
         <w:t>sale_invoice</w:t>
       </w:r>
-      <w:proofErr w:type="spellEnd"/>
       <w:r>
         <w:rPr>
           <w:rFonts w:ascii="Myriad Pro" w:hAnsi="Myriad Pro"/>
@@ -2737,8 +2915,6 @@
         <w:br/>
         <w:t xml:space="preserve">Classes:  </w:t>
       </w:r>
-      <w:proofErr w:type="spellStart"/>
-      <w:proofErr w:type="gramStart"/>
       <w:r>
         <w:rPr>
           <w:rFonts w:ascii="Pitch Medium" w:hAnsi="Pitch Medium"/>
@@ -2747,17 +2923,60 @@
         </w:rPr>
         <w:t>SaleInvoice</w:t>
       </w:r>
-      <w:proofErr w:type="spellEnd"/>
-      <w:r>
-        <w:rPr>
-          <w:rFonts w:ascii="Myriad Pro" w:hAnsi="Myriad Pro"/>
-          <w:sz w:val="21"/>
-          <w:szCs w:val="21"/>
-          <w:lang w:val="en-US"/>
-        </w:rPr>
-        <w:t xml:space="preserve">  and</w:t>
-      </w:r>
-      <w:proofErr w:type="gramEnd"/>
+      <w:r>
+        <w:rPr>
+          <w:rFonts w:ascii="Myriad Pro" w:hAnsi="Myriad Pro"/>
+          <w:sz w:val="21"/>
+          <w:szCs w:val="21"/>
+          <w:lang w:val="en-US"/>
+        </w:rPr>
+        <w:t>.</w:t>
+      </w:r>
+      <w:r>
+        <w:rPr>
+          <w:rFonts w:ascii="Myriad Pro" w:hAnsi="Myriad Pro"/>
+          <w:sz w:val="21"/>
+          <w:szCs w:val="21"/>
+          <w:lang w:val="en-US"/>
+        </w:rPr>
+        <w:br/>
+      </w:r>
+      <w:r>
+        <w:rPr>
+          <w:rFonts w:ascii="Myriad Pro" w:hAnsi="Myriad Pro"/>
+          <w:sz w:val="21"/>
+          <w:szCs w:val="21"/>
+          <w:lang w:val="en-US"/>
+        </w:rPr>
+        <w:t>Th</w:t>
+      </w:r>
+      <w:r>
+        <w:rPr>
+          <w:rFonts w:ascii="Myriad Pro" w:hAnsi="Myriad Pro"/>
+          <w:sz w:val="21"/>
+          <w:szCs w:val="21"/>
+          <w:lang w:val="en-US"/>
+        </w:rPr>
+        <w:t>is</w:t>
+      </w:r>
+      <w:r>
+        <w:rPr>
+          <w:rFonts w:ascii="Myriad Pro" w:hAnsi="Myriad Pro"/>
+          <w:sz w:val="21"/>
+          <w:szCs w:val="21"/>
+          <w:lang w:val="en-US"/>
+        </w:rPr>
+        <w:t xml:space="preserve"> class inherit</w:t>
+      </w:r>
+      <w:r>
+        <w:rPr>
+          <w:rFonts w:ascii="Myriad Pro" w:hAnsi="Myriad Pro"/>
+          <w:sz w:val="21"/>
+          <w:szCs w:val="21"/>
+          <w:lang w:val="en-US"/>
+        </w:rPr>
+        <w:t>s</w:t>
+      </w:r>
       <w:r>
         <w:rPr>
           <w:rFonts w:ascii="Myriad Pro" w:hAnsi="Myriad Pro"/>
@@ -2767,72 +2986,14 @@
         </w:rPr>
         <w:t xml:space="preserve">  </w:t>
       </w:r>
-      <w:proofErr w:type="spellStart"/>
       <w:r>
         <w:rPr>
           <w:rFonts w:ascii="Pitch Medium" w:hAnsi="Pitch Medium"/>
           <w:sz w:val="22"/>
           <w:lang w:val="en-US"/>
         </w:rPr>
-        <w:t>SaleInvoiceLine</w:t>
-      </w:r>
-      <w:proofErr w:type="spellEnd"/>
-      <w:r>
-        <w:rPr>
-          <w:rFonts w:ascii="Myriad Pro" w:hAnsi="Myriad Pro"/>
-          <w:sz w:val="21"/>
-          <w:szCs w:val="21"/>
-          <w:lang w:val="en-US"/>
-        </w:rPr>
-        <w:t xml:space="preserve"> .</w:t>
-      </w:r>
-      <w:r>
-        <w:rPr>
-          <w:rFonts w:ascii="Myriad Pro" w:hAnsi="Myriad Pro"/>
-          <w:sz w:val="21"/>
-          <w:szCs w:val="21"/>
-          <w:lang w:val="en-US"/>
-        </w:rPr>
-        <w:br/>
-      </w:r>
-      <w:r>
-        <w:rPr>
-          <w:rFonts w:ascii="Myriad Pro" w:hAnsi="Myriad Pro"/>
-          <w:sz w:val="21"/>
-          <w:szCs w:val="21"/>
-          <w:lang w:val="en-US"/>
-        </w:rPr>
-        <w:t xml:space="preserve">These classes inherit  </w:t>
-      </w:r>
-      <w:proofErr w:type="spellStart"/>
-      <w:r>
-        <w:rPr>
-          <w:rFonts w:ascii="Pitch Medium" w:hAnsi="Pitch Medium"/>
-          <w:sz w:val="22"/>
-          <w:lang w:val="en-US"/>
-        </w:rPr>
         <w:t>AccountInvoice</w:t>
       </w:r>
-      <w:proofErr w:type="spellEnd"/>
-      <w:r>
-        <w:rPr>
-          <w:rFonts w:ascii="Myriad Pro" w:hAnsi="Myriad Pro"/>
-          <w:sz w:val="21"/>
-          <w:szCs w:val="21"/>
-          <w:lang w:val="en-US"/>
-        </w:rPr>
-        <w:t xml:space="preserve">  and  </w:t>
-      </w:r>
-      <w:proofErr w:type="spellStart"/>
-      <w:r>
-        <w:rPr>
-          <w:rFonts w:ascii="Pitch Medium" w:hAnsi="Pitch Medium"/>
-          <w:sz w:val="22"/>
-          <w:lang w:val="en-US"/>
-        </w:rPr>
-        <w:t>AccountInvoiceLine</w:t>
-      </w:r>
-      <w:proofErr w:type="spellEnd"/>
       <w:r>
         <w:rPr>
           <w:rFonts w:ascii="Myriad Pro" w:hAnsi="Myriad Pro"/>
@@ -2869,7 +3030,24 @@
           <w:szCs w:val="21"/>
           <w:lang w:val="en-US"/>
         </w:rPr>
-        <w:t xml:space="preserve"> module.</w:t>
+        <w:t xml:space="preserve"> </w:t>
+      </w:r>
+      <w:r>
+        <w:rPr>
+          <w:rFonts w:ascii="Myriad Pro" w:hAnsi="Myriad Pro"/>
+          <w:sz w:val="22"/>
+          <w:lang w:val="en-US"/>
+        </w:rPr>
+        <w:t>addon</w:t>
+      </w:r>
+      <w:r>
+        <w:rPr>
+          <w:rFonts w:ascii="Myriad Pro" w:hAnsi="Myriad Pro"/>
+          <w:sz w:val="21"/>
+          <w:szCs w:val="21"/>
+          <w:lang w:val="en-US"/>
+        </w:rPr>
+        <w:t>.</w:t>
       </w:r>
       <w:r>
         <w:rPr>
@@ -2880,7 +3058,6 @@
         </w:rPr>
         <w:br/>
       </w:r>
-      <w:proofErr w:type="spellStart"/>
       <w:r>
         <w:rPr>
           <w:rFonts w:ascii="Pitch Medium" w:hAnsi="Pitch Medium"/>
@@ -2889,7 +3066,6 @@
         </w:rPr>
         <w:t>SaleInvoice</w:t>
       </w:r>
-      <w:proofErr w:type="spellEnd"/>
       <w:r>
         <w:rPr>
           <w:rFonts w:ascii="Myriad Pro" w:hAnsi="Myriad Pro"/>
@@ -2899,7 +3075,6 @@
         </w:rPr>
         <w:t xml:space="preserve">  puts the attribute </w:t>
       </w:r>
-      <w:proofErr w:type="spellStart"/>
       <w:r>
         <w:rPr>
           <w:rFonts w:ascii="Pitch Medium" w:hAnsi="Pitch Medium"/>
@@ -2908,7 +3083,6 @@
         </w:rPr>
         <w:t>invoice_type</w:t>
       </w:r>
-      <w:proofErr w:type="spellEnd"/>
       <w:r>
         <w:rPr>
           <w:rFonts w:ascii="Myriad Pro" w:hAnsi="Myriad Pro"/>
@@ -2936,7 +3110,6 @@
         </w:rPr>
         <w:t xml:space="preserve"> </w:t>
       </w:r>
-      <w:proofErr w:type="spellStart"/>
       <w:r>
         <w:rPr>
           <w:rFonts w:ascii="Pitch Medium" w:hAnsi="Pitch Medium"/>
@@ -2945,7 +3118,6 @@
         </w:rPr>
         <w:t>AccountInvoiceType</w:t>
       </w:r>
-      <w:proofErr w:type="spellEnd"/>
       <w:r>
         <w:rPr>
           <w:rFonts w:ascii="Pitch Medium" w:hAnsi="Pitch Medium"/>
@@ -3006,7 +3178,6 @@
         </w:rPr>
         <w:t xml:space="preserve"> </w:t>
       </w:r>
-      <w:proofErr w:type="spellStart"/>
       <w:r>
         <w:rPr>
           <w:rFonts w:ascii="Myriad Pro" w:hAnsi="Myriad Pro"/>
@@ -3018,7 +3189,227 @@
         </w:rPr>
         <w:t>invoice_id</w:t>
       </w:r>
-      <w:proofErr w:type="spellEnd"/>
+      <w:r>
+        <w:rPr>
+          <w:rFonts w:ascii="Myriad Pro" w:hAnsi="Myriad Pro"/>
+          <w:sz w:val="21"/>
+          <w:szCs w:val="21"/>
+          <w:lang w:val="en-US"/>
+        </w:rPr>
+        <w:t>.</w:t>
+      </w:r>
+    </w:p>
+    <w:p>
+      <w:pPr>
+        <w:pStyle w:val="ListParagraph"/>
+        <w:numPr>
+          <w:ilvl w:val="2"/>
+          <w:numId w:val="7"/>
+        </w:numPr>
+        <w:spacing w:after="40" w:line="240" w:lineRule="auto"/>
+        <w:ind w:left="1701" w:right="-284" w:hanging="261"/>
+        <w:rPr>
+          <w:rFonts w:ascii="Myriad Pro" w:hAnsi="Myriad Pro"/>
+          <w:sz w:val="21"/>
+          <w:szCs w:val="21"/>
+          <w:lang w:val="en-US"/>
+        </w:rPr>
+      </w:pPr>
+      <w:r>
+        <w:rPr>
+          <w:rFonts w:ascii="Myriad Pro" w:hAnsi="Myriad Pro"/>
+          <w:i/>
+          <w:iCs/>
+          <w:sz w:val="22"/>
+          <w:lang w:val="en-US"/>
+        </w:rPr>
+        <w:t>sale_invoice</w:t>
+      </w:r>
+      <w:r>
+        <w:rPr>
+          <w:rFonts w:ascii="Myriad Pro" w:hAnsi="Myriad Pro"/>
+          <w:i/>
+          <w:iCs/>
+          <w:sz w:val="22"/>
+          <w:lang w:val="en-US"/>
+        </w:rPr>
+        <w:t>_line</w:t>
+      </w:r>
+      <w:r>
+        <w:rPr>
+          <w:rFonts w:ascii="Myriad Pro" w:hAnsi="Myriad Pro"/>
+          <w:i/>
+          <w:iCs/>
+          <w:sz w:val="22"/>
+          <w:lang w:val="en-US"/>
+        </w:rPr>
+        <w:t>.py</w:t>
+      </w:r>
+      <w:r>
+        <w:rPr>
+          <w:rFonts w:ascii="Myriad Pro" w:hAnsi="Myriad Pro"/>
+          <w:sz w:val="22"/>
+          <w:lang w:val="en-US"/>
+        </w:rPr>
+        <w:br/>
+      </w:r>
+      <w:r>
+        <w:rPr>
+          <w:rFonts w:ascii="Myriad Pro" w:hAnsi="Myriad Pro"/>
+          <w:sz w:val="21"/>
+          <w:szCs w:val="21"/>
+          <w:lang w:val="en-US"/>
+        </w:rPr>
+        <w:t xml:space="preserve">Implements the model </w:t>
+      </w:r>
+      <w:r>
+        <w:rPr>
+          <w:rFonts w:ascii="Myriad Pro" w:hAnsi="Myriad Pro"/>
+          <w:i/>
+          <w:iCs/>
+          <w:sz w:val="21"/>
+          <w:szCs w:val="21"/>
+          <w:lang w:val="en-US"/>
+        </w:rPr>
+        <w:t>sale_invoice</w:t>
+      </w:r>
+      <w:r>
+        <w:rPr>
+          <w:rFonts w:ascii="Myriad Pro" w:hAnsi="Myriad Pro"/>
+          <w:i/>
+          <w:iCs/>
+          <w:sz w:val="21"/>
+          <w:szCs w:val="21"/>
+          <w:lang w:val="en-US"/>
+        </w:rPr>
+        <w:t>_line</w:t>
+      </w:r>
+      <w:r>
+        <w:rPr>
+          <w:rFonts w:ascii="Myriad Pro" w:hAnsi="Myriad Pro"/>
+          <w:sz w:val="21"/>
+          <w:szCs w:val="21"/>
+          <w:lang w:val="en-US"/>
+        </w:rPr>
+        <w:t>.</w:t>
+      </w:r>
+      <w:r>
+        <w:rPr>
+          <w:rFonts w:ascii="Myriad Pro" w:hAnsi="Myriad Pro"/>
+          <w:sz w:val="21"/>
+          <w:szCs w:val="21"/>
+          <w:lang w:val="en-US"/>
+        </w:rPr>
+        <w:br/>
+        <w:t xml:space="preserve">Classes: </w:t>
+      </w:r>
+      <w:r>
+        <w:rPr>
+          <w:rFonts w:ascii="Pitch Medium" w:hAnsi="Pitch Medium"/>
+          <w:sz w:val="22"/>
+          <w:lang w:val="en-US"/>
+        </w:rPr>
+        <w:t>SaleInvoiceLine</w:t>
+      </w:r>
+      <w:r>
+        <w:rPr>
+          <w:rFonts w:ascii="Myriad Pro" w:hAnsi="Myriad Pro"/>
+          <w:sz w:val="21"/>
+          <w:szCs w:val="21"/>
+          <w:lang w:val="en-US"/>
+        </w:rPr>
+        <w:t xml:space="preserve"> .</w:t>
+      </w:r>
+      <w:r>
+        <w:rPr>
+          <w:rFonts w:ascii="Myriad Pro" w:hAnsi="Myriad Pro"/>
+          <w:sz w:val="21"/>
+          <w:szCs w:val="21"/>
+          <w:lang w:val="en-US"/>
+        </w:rPr>
+        <w:br/>
+      </w:r>
+      <w:r>
+        <w:rPr>
+          <w:rFonts w:ascii="Myriad Pro" w:hAnsi="Myriad Pro"/>
+          <w:sz w:val="21"/>
+          <w:szCs w:val="21"/>
+          <w:lang w:val="en-US"/>
+        </w:rPr>
+        <w:t>This class</w:t>
+      </w:r>
+      <w:r>
+        <w:rPr>
+          <w:rFonts w:ascii="Myriad Pro" w:hAnsi="Myriad Pro"/>
+          <w:sz w:val="21"/>
+          <w:szCs w:val="21"/>
+          <w:lang w:val="en-US"/>
+        </w:rPr>
+        <w:t xml:space="preserve"> inherit</w:t>
+      </w:r>
+      <w:r>
+        <w:rPr>
+          <w:rFonts w:ascii="Myriad Pro" w:hAnsi="Myriad Pro"/>
+          <w:sz w:val="21"/>
+          <w:szCs w:val="21"/>
+          <w:lang w:val="en-US"/>
+        </w:rPr>
+        <w:t>s</w:t>
+      </w:r>
+      <w:r>
+        <w:rPr>
+          <w:rFonts w:ascii="Myriad Pro" w:hAnsi="Myriad Pro"/>
+          <w:sz w:val="21"/>
+          <w:szCs w:val="21"/>
+          <w:lang w:val="en-US"/>
+        </w:rPr>
+        <w:t xml:space="preserve">  </w:t>
+      </w:r>
+      <w:r>
+        <w:rPr>
+          <w:rFonts w:ascii="Pitch Medium" w:hAnsi="Pitch Medium"/>
+          <w:sz w:val="22"/>
+          <w:lang w:val="en-US"/>
+        </w:rPr>
+        <w:t>AccountInvoiceLine</w:t>
+      </w:r>
+      <w:r>
+        <w:rPr>
+          <w:rFonts w:ascii="Myriad Pro" w:hAnsi="Myriad Pro"/>
+          <w:sz w:val="21"/>
+          <w:szCs w:val="21"/>
+          <w:lang w:val="en-US"/>
+        </w:rPr>
+        <w:t xml:space="preserve"> from the </w:t>
+      </w:r>
+      <w:r>
+        <w:rPr>
+          <w:rFonts w:ascii="Myriad Pro" w:hAnsi="Myriad Pro"/>
+          <w:i/>
+          <w:iCs/>
+          <w:sz w:val="21"/>
+          <w:szCs w:val="21"/>
+          <w:lang w:val="en-US"/>
+        </w:rPr>
+        <w:t>account</w:t>
+      </w:r>
+      <w:r>
+        <w:rPr>
+          <w:rFonts w:ascii="Myriad Pro" w:hAnsi="Myriad Pro"/>
+          <w:sz w:val="21"/>
+          <w:szCs w:val="21"/>
+          <w:lang w:val="en-US"/>
+        </w:rPr>
+        <w:t xml:space="preserve"> </w:t>
+      </w:r>
+      <w:r>
+        <w:rPr>
+          <w:rFonts w:ascii="Myriad Pro" w:hAnsi="Myriad Pro"/>
+          <w:sz w:val="22"/>
+          <w:lang w:val="en-US"/>
+        </w:rPr>
+        <w:t>addon</w:t>
+      </w:r>
       <w:r>
         <w:rPr>
           <w:rFonts w:ascii="Myriad Pro" w:hAnsi="Myriad Pro"/>
@@ -3085,7 +3476,23 @@
           <w:lang w:val="en-US"/>
         </w:rPr>
         <w:br/>
-        <w:t xml:space="preserve">This module adds some tests for </w:t>
+        <w:t xml:space="preserve">This </w:t>
+      </w:r>
+      <w:r>
+        <w:rPr>
+          <w:rFonts w:ascii="Myriad Pro" w:hAnsi="Myriad Pro"/>
+          <w:sz w:val="22"/>
+          <w:lang w:val="en-US"/>
+        </w:rPr>
+        <w:t>addon</w:t>
+      </w:r>
+      <w:r>
+        <w:rPr>
+          <w:rFonts w:ascii="Myriad Pro" w:hAnsi="Myriad Pro"/>
+          <w:sz w:val="22"/>
+          <w:lang w:val="en-US"/>
+        </w:rPr>
+        <w:t xml:space="preserve"> adds some tests for </w:t>
       </w:r>
       <w:r>
         <w:rPr>
@@ -3110,7 +3517,23 @@
           <w:lang w:val="en-US"/>
         </w:rPr>
         <w:br/>
-        <w:t xml:space="preserve">Although, the main tests for invoices are in the module </w:t>
+        <w:t xml:space="preserve">Although, the main tests for invoices are in the </w:t>
+      </w:r>
+      <w:r>
+        <w:rPr>
+          <w:rFonts w:ascii="Myriad Pro" w:hAnsi="Myriad Pro"/>
+          <w:sz w:val="22"/>
+          <w:lang w:val="en-US"/>
+        </w:rPr>
+        <w:t>file:</w:t>
+      </w:r>
+      <w:r>
+        <w:rPr>
+          <w:rFonts w:ascii="Myriad Pro" w:hAnsi="Myriad Pro"/>
+          <w:sz w:val="22"/>
+          <w:lang w:val="en-US"/>
+        </w:rPr>
+        <w:t xml:space="preserve"> </w:t>
       </w:r>
       <w:r>
         <w:rPr>
@@ -3132,32 +3555,11 @@
         </w:rPr>
         <w:t>.</w:t>
       </w:r>
-    </w:p>
-    <w:p>
-      <w:pPr>
-        <w:pStyle w:val="ListParagraph"/>
-        <w:spacing w:after="40" w:line="240" w:lineRule="auto"/>
-        <w:ind w:left="1701" w:right="-284"/>
-        <w:rPr>
-          <w:rFonts w:ascii="Myriad Pro" w:hAnsi="Myriad Pro"/>
-          <w:sz w:val="22"/>
-          <w:lang w:val="en-US"/>
-        </w:rPr>
-      </w:pPr>
-    </w:p>
-    <w:p>
-      <w:pPr>
-        <w:rPr>
-          <w:rFonts w:ascii="Myriad Pro" w:hAnsi="Myriad Pro"/>
-          <w:sz w:val="22"/>
-          <w:lang w:val="en-US"/>
-        </w:rPr>
-      </w:pPr>
     </w:p>
     <w:sectPr>
       <w:headerReference w:type="default" r:id="rId7"/>
       <w:pgSz w:w="11906" w:h="16838"/>
-      <w:pgMar w:top="1418" w:right="1418" w:bottom="1418" w:left="1418" w:header="567" w:footer="709" w:gutter="0"/>
+      <w:pgMar w:top="1350" w:right="1418" w:bottom="1260" w:left="1418" w:header="567" w:footer="709" w:gutter="0"/>
       <w:cols w:space="708"/>
       <w:docGrid w:linePitch="360"/>
     </w:sectPr>
@@ -3166,7 +3568,7 @@
 </file>
 
 <file path=word/endnotes.xml><?xml version="1.0" encoding="utf-8"?>
-<w:endnotes xmlns:wpc="http://schemas.microsoft.com/office/word/2010/wordprocessingCanvas" xmlns:cx="http://schemas.microsoft.com/office/drawing/2014/chartex" xmlns:cx1="http://schemas.microsoft.com/office/drawing/2015/9/8/chartex" xmlns:cx2="http://schemas.microsoft.com/office/drawing/2015/10/21/chartex" xmlns:cx3="http://schemas.microsoft.com/office/drawing/2016/5/9/chartex" xmlns:cx4="http://schemas.microsoft.com/office/drawing/2016/5/10/chartex" xmlns:cx5="http://schemas.microsoft.com/office/drawing/2016/5/11/chartex" xmlns:cx6="http://schemas.microsoft.com/office/drawing/2016/5/12/chartex" xmlns:cx7="http://schemas.microsoft.com/office/drawing/2016/5/13/chartex" xmlns:cx8="http://schemas.microsoft.com/office/drawing/2016/5/14/chartex" xmlns:mc="http://schemas.openxmlformats.org/markup-compatibility/2006" xmlns:aink="http://schemas.microsoft.com/office/drawing/2016/ink" xmlns:am3d="http://schemas.microsoft.com/office/drawing/2017/model3d" xmlns:o="urn:schemas-microsoft-com:office:office" xmlns:r="http://schemas.openxmlformats.org/officeDocument/2006/relationships" xmlns:m="http://schemas.openxmlformats.org/officeDocument/2006/math" xmlns:v="urn:schemas-microsoft-com:vml" xmlns:wp14="http://schemas.microsoft.com/office/word/2010/wordprocessingDrawing" xmlns:wp="http://schemas.openxmlformats.org/drawingml/2006/wordprocessingDrawing" xmlns:w10="urn:schemas-microsoft-com:office:word" xmlns:w="http://schemas.openxmlformats.org/wordprocessingml/2006/main" xmlns:w14="http://schemas.microsoft.com/office/word/2010/wordml" xmlns:w15="http://schemas.microsoft.com/office/word/2012/wordml" xmlns:w16cex="http://schemas.microsoft.com/office/word/2018/wordml/cex" xmlns:w16cid="http://schemas.microsoft.com/office/word/2016/wordml/cid" xmlns:w16="http://schemas.microsoft.com/office/word/2018/wordml" xmlns:w16sdtdh="http://schemas.microsoft.com/office/word/2020/wordml/sdtdatahash" xmlns:w16se="http://schemas.microsoft.com/office/word/2015/wordml/symex" xmlns:wpg="http://schemas.microsoft.com/office/word/2010/wordprocessingGroup" xmlns:wpi="http://schemas.microsoft.com/office/word/2010/wordprocessingInk" xmlns:wne="http://schemas.microsoft.com/office/word/2006/wordml" xmlns:wps="http://schemas.microsoft.com/office/word/2010/wordprocessingShape" mc:Ignorable="w14 w15 w16se w16cid w16 w16cex w16sdtdh wp14">
+<w:endnotes xmlns:wpc="http://schemas.microsoft.com/office/word/2010/wordprocessingCanvas" xmlns:cx="http://schemas.microsoft.com/office/drawing/2014/chartex" xmlns:cx1="http://schemas.microsoft.com/office/drawing/2015/9/8/chartex" xmlns:cx2="http://schemas.microsoft.com/office/drawing/2015/10/21/chartex" xmlns:cx3="http://schemas.microsoft.com/office/drawing/2016/5/9/chartex" xmlns:cx4="http://schemas.microsoft.com/office/drawing/2016/5/10/chartex" xmlns:cx5="http://schemas.microsoft.com/office/drawing/2016/5/11/chartex" xmlns:cx6="http://schemas.microsoft.com/office/drawing/2016/5/12/chartex" xmlns:cx7="http://schemas.microsoft.com/office/drawing/2016/5/13/chartex" xmlns:cx8="http://schemas.microsoft.com/office/drawing/2016/5/14/chartex" xmlns:mc="http://schemas.openxmlformats.org/markup-compatibility/2006" xmlns:aink="http://schemas.microsoft.com/office/drawing/2016/ink" xmlns:am3d="http://schemas.microsoft.com/office/drawing/2017/model3d" xmlns:o="urn:schemas-microsoft-com:office:office" xmlns:oel="http://schemas.microsoft.com/office/2019/extlst" xmlns:r="http://schemas.openxmlformats.org/officeDocument/2006/relationships" xmlns:m="http://schemas.openxmlformats.org/officeDocument/2006/math" xmlns:v="urn:schemas-microsoft-com:vml" xmlns:wp14="http://schemas.microsoft.com/office/word/2010/wordprocessingDrawing" xmlns:wp="http://schemas.openxmlformats.org/drawingml/2006/wordprocessingDrawing" xmlns:w10="urn:schemas-microsoft-com:office:word" xmlns:w="http://schemas.openxmlformats.org/wordprocessingml/2006/main" xmlns:w14="http://schemas.microsoft.com/office/word/2010/wordml" xmlns:w15="http://schemas.microsoft.com/office/word/2012/wordml" xmlns:w16cex="http://schemas.microsoft.com/office/word/2018/wordml/cex" xmlns:w16cid="http://schemas.microsoft.com/office/word/2016/wordml/cid" xmlns:w16="http://schemas.microsoft.com/office/word/2018/wordml" xmlns:w16sdtdh="http://schemas.microsoft.com/office/word/2020/wordml/sdtdatahash" xmlns:w16se="http://schemas.microsoft.com/office/word/2015/wordml/symex" xmlns:wpg="http://schemas.microsoft.com/office/word/2010/wordprocessingGroup" xmlns:wpi="http://schemas.microsoft.com/office/word/2010/wordprocessingInk" xmlns:wne="http://schemas.microsoft.com/office/word/2006/wordml" xmlns:wps="http://schemas.microsoft.com/office/word/2010/wordprocessingShape" mc:Ignorable="w14 w15 w16se w16cid w16 w16cex w16sdtdh wp14">
   <w:endnote w:type="separator" w:id="-1">
     <w:p>
       <w:pPr>
@@ -3191,7 +3593,7 @@
 </file>
 
 <file path=word/footnotes.xml><?xml version="1.0" encoding="utf-8"?>
-<w:footnotes xmlns:wpc="http://schemas.microsoft.com/office/word/2010/wordprocessingCanvas" xmlns:cx="http://schemas.microsoft.com/office/drawing/2014/chartex" xmlns:cx1="http://schemas.microsoft.com/office/drawing/2015/9/8/chartex" xmlns:cx2="http://schemas.microsoft.com/office/drawing/2015/10/21/chartex" xmlns:cx3="http://schemas.microsoft.com/office/drawing/2016/5/9/chartex" xmlns:cx4="http://schemas.microsoft.com/office/drawing/2016/5/10/chartex" xmlns:cx5="http://schemas.microsoft.com/office/drawing/2016/5/11/chartex" xmlns:cx6="http://schemas.microsoft.com/office/drawing/2016/5/12/chartex" xmlns:cx7="http://schemas.microsoft.com/office/drawing/2016/5/13/chartex" xmlns:cx8="http://schemas.microsoft.com/office/drawing/2016/5/14/chartex" xmlns:mc="http://schemas.openxmlformats.org/markup-compatibility/2006" xmlns:aink="http://schemas.microsoft.com/office/drawing/2016/ink" xmlns:am3d="http://schemas.microsoft.com/office/drawing/2017/model3d" xmlns:o="urn:schemas-microsoft-com:office:office" xmlns:r="http://schemas.openxmlformats.org/officeDocument/2006/relationships" xmlns:m="http://schemas.openxmlformats.org/officeDocument/2006/math" xmlns:v="urn:schemas-microsoft-com:vml" xmlns:wp14="http://schemas.microsoft.com/office/word/2010/wordprocessingDrawing" xmlns:wp="http://schemas.openxmlformats.org/drawingml/2006/wordprocessingDrawing" xmlns:w10="urn:schemas-microsoft-com:office:word" xmlns:w="http://schemas.openxmlformats.org/wordprocessingml/2006/main" xmlns:w14="http://schemas.microsoft.com/office/word/2010/wordml" xmlns:w15="http://schemas.microsoft.com/office/word/2012/wordml" xmlns:w16cex="http://schemas.microsoft.com/office/word/2018/wordml/cex" xmlns:w16cid="http://schemas.microsoft.com/office/word/2016/wordml/cid" xmlns:w16="http://schemas.microsoft.com/office/word/2018/wordml" xmlns:w16sdtdh="http://schemas.microsoft.com/office/word/2020/wordml/sdtdatahash" xmlns:w16se="http://schemas.microsoft.com/office/word/2015/wordml/symex" xmlns:wpg="http://schemas.microsoft.com/office/word/2010/wordprocessingGroup" xmlns:wpi="http://schemas.microsoft.com/office/word/2010/wordprocessingInk" xmlns:wne="http://schemas.microsoft.com/office/word/2006/wordml" xmlns:wps="http://schemas.microsoft.com/office/word/2010/wordprocessingShape" mc:Ignorable="w14 w15 w16se w16cid w16 w16cex w16sdtdh wp14">
+<w:footnotes xmlns:wpc="http://schemas.microsoft.com/office/word/2010/wordprocessingCanvas" xmlns:cx="http://schemas.microsoft.com/office/drawing/2014/chartex" xmlns:cx1="http://schemas.microsoft.com/office/drawing/2015/9/8/chartex" xmlns:cx2="http://schemas.microsoft.com/office/drawing/2015/10/21/chartex" xmlns:cx3="http://schemas.microsoft.com/office/drawing/2016/5/9/chartex" xmlns:cx4="http://schemas.microsoft.com/office/drawing/2016/5/10/chartex" xmlns:cx5="http://schemas.microsoft.com/office/drawing/2016/5/11/chartex" xmlns:cx6="http://schemas.microsoft.com/office/drawing/2016/5/12/chartex" xmlns:cx7="http://schemas.microsoft.com/office/drawing/2016/5/13/chartex" xmlns:cx8="http://schemas.microsoft.com/office/drawing/2016/5/14/chartex" xmlns:mc="http://schemas.openxmlformats.org/markup-compatibility/2006" xmlns:aink="http://schemas.microsoft.com/office/drawing/2016/ink" xmlns:am3d="http://schemas.microsoft.com/office/drawing/2017/model3d" xmlns:o="urn:schemas-microsoft-com:office:office" xmlns:oel="http://schemas.microsoft.com/office/2019/extlst" xmlns:r="http://schemas.openxmlformats.org/officeDocument/2006/relationships" xmlns:m="http://schemas.openxmlformats.org/officeDocument/2006/math" xmlns:v="urn:schemas-microsoft-com:vml" xmlns:wp14="http://schemas.microsoft.com/office/word/2010/wordprocessingDrawing" xmlns:wp="http://schemas.openxmlformats.org/drawingml/2006/wordprocessingDrawing" xmlns:w10="urn:schemas-microsoft-com:office:word" xmlns:w="http://schemas.openxmlformats.org/wordprocessingml/2006/main" xmlns:w14="http://schemas.microsoft.com/office/word/2010/wordml" xmlns:w15="http://schemas.microsoft.com/office/word/2012/wordml" xmlns:w16cex="http://schemas.microsoft.com/office/word/2018/wordml/cex" xmlns:w16cid="http://schemas.microsoft.com/office/word/2016/wordml/cid" xmlns:w16="http://schemas.microsoft.com/office/word/2018/wordml" xmlns:w16sdtdh="http://schemas.microsoft.com/office/word/2020/wordml/sdtdatahash" xmlns:w16se="http://schemas.microsoft.com/office/word/2015/wordml/symex" xmlns:wpg="http://schemas.microsoft.com/office/word/2010/wordprocessingGroup" xmlns:wpi="http://schemas.microsoft.com/office/word/2010/wordprocessingInk" xmlns:wne="http://schemas.microsoft.com/office/word/2006/wordml" xmlns:wps="http://schemas.microsoft.com/office/word/2010/wordprocessingShape" mc:Ignorable="w14 w15 w16se w16cid w16 w16cex w16sdtdh wp14">
   <w:footnote w:type="separator" w:id="-1">
     <w:p>
       <w:pPr>
@@ -3216,7 +3618,7 @@
 </file>
 
 <file path=word/header1.xml><?xml version="1.0" encoding="utf-8"?>
-<w:hdr xmlns:wpc="http://schemas.microsoft.com/office/word/2010/wordprocessingCanvas" xmlns:cx="http://schemas.microsoft.com/office/drawing/2014/chartex" xmlns:cx1="http://schemas.microsoft.com/office/drawing/2015/9/8/chartex" xmlns:cx2="http://schemas.microsoft.com/office/drawing/2015/10/21/chartex" xmlns:cx3="http://schemas.microsoft.com/office/drawing/2016/5/9/chartex" xmlns:cx4="http://schemas.microsoft.com/office/drawing/2016/5/10/chartex" xmlns:cx5="http://schemas.microsoft.com/office/drawing/2016/5/11/chartex" xmlns:cx6="http://schemas.microsoft.com/office/drawing/2016/5/12/chartex" xmlns:cx7="http://schemas.microsoft.com/office/drawing/2016/5/13/chartex" xmlns:cx8="http://schemas.microsoft.com/office/drawing/2016/5/14/chartex" xmlns:mc="http://schemas.openxmlformats.org/markup-compatibility/2006" xmlns:aink="http://schemas.microsoft.com/office/drawing/2016/ink" xmlns:am3d="http://schemas.microsoft.com/office/drawing/2017/model3d" xmlns:o="urn:schemas-microsoft-com:office:office" xmlns:r="http://schemas.openxmlformats.org/officeDocument/2006/relationships" xmlns:m="http://schemas.openxmlformats.org/officeDocument/2006/math" xmlns:v="urn:schemas-microsoft-com:vml" xmlns:wp14="http://schemas.microsoft.com/office/word/2010/wordprocessingDrawing" xmlns:wp="http://schemas.openxmlformats.org/drawingml/2006/wordprocessingDrawing" xmlns:w10="urn:schemas-microsoft-com:office:word" xmlns:w="http://schemas.openxmlformats.org/wordprocessingml/2006/main" xmlns:w14="http://schemas.microsoft.com/office/word/2010/wordml" xmlns:w15="http://schemas.microsoft.com/office/word/2012/wordml" xmlns:w16cex="http://schemas.microsoft.com/office/word/2018/wordml/cex" xmlns:w16cid="http://schemas.microsoft.com/office/word/2016/wordml/cid" xmlns:w16="http://schemas.microsoft.com/office/word/2018/wordml" xmlns:w16sdtdh="http://schemas.microsoft.com/office/word/2020/wordml/sdtdatahash" xmlns:w16se="http://schemas.microsoft.com/office/word/2015/wordml/symex" xmlns:wpg="http://schemas.microsoft.com/office/word/2010/wordprocessingGroup" xmlns:wpi="http://schemas.microsoft.com/office/word/2010/wordprocessingInk" xmlns:wne="http://schemas.microsoft.com/office/word/2006/wordml" xmlns:wps="http://schemas.microsoft.com/office/word/2010/wordprocessingShape" mc:Ignorable="w14 w15 w16se w16cid w16 w16cex w16sdtdh wp14">
+<w:hdr xmlns:wpc="http://schemas.microsoft.com/office/word/2010/wordprocessingCanvas" xmlns:cx="http://schemas.microsoft.com/office/drawing/2014/chartex" xmlns:cx1="http://schemas.microsoft.com/office/drawing/2015/9/8/chartex" xmlns:cx2="http://schemas.microsoft.com/office/drawing/2015/10/21/chartex" xmlns:cx3="http://schemas.microsoft.com/office/drawing/2016/5/9/chartex" xmlns:cx4="http://schemas.microsoft.com/office/drawing/2016/5/10/chartex" xmlns:cx5="http://schemas.microsoft.com/office/drawing/2016/5/11/chartex" xmlns:cx6="http://schemas.microsoft.com/office/drawing/2016/5/12/chartex" xmlns:cx7="http://schemas.microsoft.com/office/drawing/2016/5/13/chartex" xmlns:cx8="http://schemas.microsoft.com/office/drawing/2016/5/14/chartex" xmlns:mc="http://schemas.openxmlformats.org/markup-compatibility/2006" xmlns:aink="http://schemas.microsoft.com/office/drawing/2016/ink" xmlns:am3d="http://schemas.microsoft.com/office/drawing/2017/model3d" xmlns:o="urn:schemas-microsoft-com:office:office" xmlns:oel="http://schemas.microsoft.com/office/2019/extlst" xmlns:r="http://schemas.openxmlformats.org/officeDocument/2006/relationships" xmlns:m="http://schemas.openxmlformats.org/officeDocument/2006/math" xmlns:v="urn:schemas-microsoft-com:vml" xmlns:wp14="http://schemas.microsoft.com/office/word/2010/wordprocessingDrawing" xmlns:wp="http://schemas.openxmlformats.org/drawingml/2006/wordprocessingDrawing" xmlns:w10="urn:schemas-microsoft-com:office:word" xmlns:w="http://schemas.openxmlformats.org/wordprocessingml/2006/main" xmlns:w14="http://schemas.microsoft.com/office/word/2010/wordml" xmlns:w15="http://schemas.microsoft.com/office/word/2012/wordml" xmlns:w16cex="http://schemas.microsoft.com/office/word/2018/wordml/cex" xmlns:w16cid="http://schemas.microsoft.com/office/word/2016/wordml/cid" xmlns:w16="http://schemas.microsoft.com/office/word/2018/wordml" xmlns:w16sdtdh="http://schemas.microsoft.com/office/word/2020/wordml/sdtdatahash" xmlns:w16se="http://schemas.microsoft.com/office/word/2015/wordml/symex" xmlns:wpg="http://schemas.microsoft.com/office/word/2010/wordprocessingGroup" xmlns:wpi="http://schemas.microsoft.com/office/word/2010/wordprocessingInk" xmlns:wne="http://schemas.microsoft.com/office/word/2006/wordml" xmlns:wps="http://schemas.microsoft.com/office/word/2010/wordprocessingShape" mc:Ignorable="w14 w15 w16se w16cid w16 w16cex w16sdtdh wp14">
   <w:p>
     <w:pPr>
       <w:pStyle w:val="Header"/>
@@ -3245,7 +3647,6 @@
           <w:docPartUnique/>
         </w:docPartObj>
       </w:sdtPr>
-      <w:sdtEndPr/>
       <w:sdtContent>
         <w:r>
           <w:rPr>
@@ -3359,7 +3760,7 @@
 </file>
 
 <file path=word/numbering.xml><?xml version="1.0" encoding="utf-8"?>
-<w:numbering xmlns:wpc="http://schemas.microsoft.com/office/word/2010/wordprocessingCanvas" xmlns:cx="http://schemas.microsoft.com/office/drawing/2014/chartex" xmlns:cx1="http://schemas.microsoft.com/office/drawing/2015/9/8/chartex" xmlns:cx2="http://schemas.microsoft.com/office/drawing/2015/10/21/chartex" xmlns:cx3="http://schemas.microsoft.com/office/drawing/2016/5/9/chartex" xmlns:cx4="http://schemas.microsoft.com/office/drawing/2016/5/10/chartex" xmlns:cx5="http://schemas.microsoft.com/office/drawing/2016/5/11/chartex" xmlns:cx6="http://schemas.microsoft.com/office/drawing/2016/5/12/chartex" xmlns:cx7="http://schemas.microsoft.com/office/drawing/2016/5/13/chartex" xmlns:cx8="http://schemas.microsoft.com/office/drawing/2016/5/14/chartex" xmlns:mc="http://schemas.openxmlformats.org/markup-compatibility/2006" xmlns:aink="http://schemas.microsoft.com/office/drawing/2016/ink" xmlns:am3d="http://schemas.microsoft.com/office/drawing/2017/model3d" xmlns:o="urn:schemas-microsoft-com:office:office" xmlns:r="http://schemas.openxmlformats.org/officeDocument/2006/relationships" xmlns:m="http://schemas.openxmlformats.org/officeDocument/2006/math" xmlns:v="urn:schemas-microsoft-com:vml" xmlns:wp14="http://schemas.microsoft.com/office/word/2010/wordprocessingDrawing" xmlns:wp="http://schemas.openxmlformats.org/drawingml/2006/wordprocessingDrawing" xmlns:w10="urn:schemas-microsoft-com:office:word" xmlns:w="http://schemas.openxmlformats.org/wordprocessingml/2006/main" xmlns:w14="http://schemas.microsoft.com/office/word/2010/wordml" xmlns:w15="http://schemas.microsoft.com/office/word/2012/wordml" xmlns:w16cex="http://schemas.microsoft.com/office/word/2018/wordml/cex" xmlns:w16cid="http://schemas.microsoft.com/office/word/2016/wordml/cid" xmlns:w16="http://schemas.microsoft.com/office/word/2018/wordml" xmlns:w16sdtdh="http://schemas.microsoft.com/office/word/2020/wordml/sdtdatahash" xmlns:w16se="http://schemas.microsoft.com/office/word/2015/wordml/symex" xmlns:wpg="http://schemas.microsoft.com/office/word/2010/wordprocessingGroup" xmlns:wpi="http://schemas.microsoft.com/office/word/2010/wordprocessingInk" xmlns:wne="http://schemas.microsoft.com/office/word/2006/wordml" xmlns:wps="http://schemas.microsoft.com/office/word/2010/wordprocessingShape" mc:Ignorable="w14 w15 w16se w16cid w16 w16cex w16sdtdh wp14">
+<w:numbering xmlns:wpc="http://schemas.microsoft.com/office/word/2010/wordprocessingCanvas" xmlns:cx="http://schemas.microsoft.com/office/drawing/2014/chartex" xmlns:cx1="http://schemas.microsoft.com/office/drawing/2015/9/8/chartex" xmlns:cx2="http://schemas.microsoft.com/office/drawing/2015/10/21/chartex" xmlns:cx3="http://schemas.microsoft.com/office/drawing/2016/5/9/chartex" xmlns:cx4="http://schemas.microsoft.com/office/drawing/2016/5/10/chartex" xmlns:cx5="http://schemas.microsoft.com/office/drawing/2016/5/11/chartex" xmlns:cx6="http://schemas.microsoft.com/office/drawing/2016/5/12/chartex" xmlns:cx7="http://schemas.microsoft.com/office/drawing/2016/5/13/chartex" xmlns:cx8="http://schemas.microsoft.com/office/drawing/2016/5/14/chartex" xmlns:mc="http://schemas.openxmlformats.org/markup-compatibility/2006" xmlns:aink="http://schemas.microsoft.com/office/drawing/2016/ink" xmlns:am3d="http://schemas.microsoft.com/office/drawing/2017/model3d" xmlns:o="urn:schemas-microsoft-com:office:office" xmlns:oel="http://schemas.microsoft.com/office/2019/extlst" xmlns:r="http://schemas.openxmlformats.org/officeDocument/2006/relationships" xmlns:m="http://schemas.openxmlformats.org/officeDocument/2006/math" xmlns:v="urn:schemas-microsoft-com:vml" xmlns:wp14="http://schemas.microsoft.com/office/word/2010/wordprocessingDrawing" xmlns:wp="http://schemas.openxmlformats.org/drawingml/2006/wordprocessingDrawing" xmlns:w10="urn:schemas-microsoft-com:office:word" xmlns:w="http://schemas.openxmlformats.org/wordprocessingml/2006/main" xmlns:w14="http://schemas.microsoft.com/office/word/2010/wordml" xmlns:w15="http://schemas.microsoft.com/office/word/2012/wordml" xmlns:w16cex="http://schemas.microsoft.com/office/word/2018/wordml/cex" xmlns:w16cid="http://schemas.microsoft.com/office/word/2016/wordml/cid" xmlns:w16="http://schemas.microsoft.com/office/word/2018/wordml" xmlns:w16sdtdh="http://schemas.microsoft.com/office/word/2020/wordml/sdtdatahash" xmlns:w16se="http://schemas.microsoft.com/office/word/2015/wordml/symex" xmlns:wpg="http://schemas.microsoft.com/office/word/2010/wordprocessingGroup" xmlns:wpi="http://schemas.microsoft.com/office/word/2010/wordprocessingInk" xmlns:wne="http://schemas.microsoft.com/office/word/2006/wordml" xmlns:wps="http://schemas.microsoft.com/office/word/2010/wordprocessingShape" mc:Ignorable="w14 w15 w16se w16cid w16 w16cex w16sdtdh wp14">
   <w:abstractNum w:abstractNumId="0" w15:restartNumberingAfterBreak="0">
     <w:nsid w:val="195D3B59"/>
     <w:multiLevelType w:val="hybridMultilevel"/>

</xml_diff>